<commit_message>
Add about HTTP Code in DevelopersNote
</commit_message>
<xml_diff>
--- a/FarmoDeveloperNotes.docx
+++ b/FarmoDeveloperNotes.docx
@@ -19,8 +19,13 @@
         </w:rPr>
       </w:pPr>
       <w:r>
-        <w:t>Types of User</w:t>
-      </w:r>
+        <w:t xml:space="preserve">Types of </w:t>
+      </w:r>
+      <w:proofErr w:type="gramStart"/>
+      <w:r>
+        <w:t>User</w:t>
+      </w:r>
+      <w:proofErr w:type="gramEnd"/>
       <w:r>
         <w:rPr>
           <w:u w:val="none"/>
@@ -127,8 +132,13 @@
         </w:rPr>
       </w:pPr>
       <w:r>
-        <w:t>Types of User</w:t>
-      </w:r>
+        <w:t xml:space="preserve">Types of </w:t>
+      </w:r>
+      <w:proofErr w:type="gramStart"/>
+      <w:r>
+        <w:t>User</w:t>
+      </w:r>
+      <w:proofErr w:type="gramEnd"/>
       <w:r>
         <w:rPr>
           <w:u w:val="none"/>
@@ -153,6 +163,7 @@
           <w:bCs/>
         </w:rPr>
       </w:pPr>
+      <w:proofErr w:type="gramStart"/>
       <w:r>
         <w:rPr>
           <w:color w:val="00B050"/>
@@ -162,13 +173,23 @@
       <w:r>
         <w:tab/>
       </w:r>
+      <w:proofErr w:type="gramEnd"/>
       <w:r>
         <w:rPr>
           <w:b/>
           <w:bCs/>
         </w:rPr>
-        <w:t>]Admin = Admin | Admin = Super Admin[</w:t>
-      </w:r>
+        <w:t xml:space="preserve">]Admin = Admin | Admin = Super </w:t>
+      </w:r>
+      <w:proofErr w:type="gramStart"/>
+      <w:r>
+        <w:rPr>
+          <w:b/>
+          <w:bCs/>
+        </w:rPr>
+        <w:t>Admin[</w:t>
+      </w:r>
+      <w:proofErr w:type="gramEnd"/>
     </w:p>
     <w:p>
       <w:pPr>
@@ -178,6 +199,7 @@
           <w:numId w:val="2"/>
         </w:numPr>
       </w:pPr>
+      <w:proofErr w:type="gramStart"/>
       <w:r>
         <w:rPr>
           <w:color w:val="00B050"/>
@@ -187,6 +209,7 @@
       <w:r>
         <w:tab/>
       </w:r>
+      <w:proofErr w:type="gramEnd"/>
       <w:r>
         <w:rPr>
           <w:b/>
@@ -201,6 +224,7 @@
         </w:rPr>
         <w:t xml:space="preserve">Verified </w:t>
       </w:r>
+      <w:proofErr w:type="gramStart"/>
       <w:r>
         <w:rPr>
           <w:b/>
@@ -208,6 +232,7 @@
         </w:rPr>
         <w:t>Farmer[</w:t>
       </w:r>
+      <w:proofErr w:type="gramEnd"/>
     </w:p>
     <w:p>
       <w:pPr>
@@ -286,11 +311,16 @@
       </w:r>
     </w:p>
     <w:p>
+      <w:proofErr w:type="spellStart"/>
       <w:r>
         <w:t>p</w:t>
       </w:r>
       <w:r>
-        <w:t xml:space="preserve">rofile_status = </w:t>
+        <w:t>rofile_status</w:t>
+      </w:r>
+      <w:proofErr w:type="spellEnd"/>
+      <w:r>
+        <w:t xml:space="preserve"> = </w:t>
       </w:r>
       <w:r>
         <w:t>[</w:t>
@@ -383,6 +413,7 @@
           <w:szCs w:val="24"/>
         </w:rPr>
       </w:pPr>
+      <w:proofErr w:type="gramStart"/>
       <w:r>
         <w:rPr>
           <w:color w:val="00B050"/>
@@ -415,7 +446,14 @@
         <w:rPr>
           <w:szCs w:val="24"/>
         </w:rPr>
-        <w:t>– the profile is temporarily disabled due to issues or violations.</w:t>
+        <w:t>–</w:t>
+      </w:r>
+      <w:proofErr w:type="gramEnd"/>
+      <w:r>
+        <w:rPr>
+          <w:szCs w:val="24"/>
+        </w:rPr>
+        <w:t xml:space="preserve"> the profile is temporarily disabled due to issues or violations.</w:t>
       </w:r>
     </w:p>
     <w:p>
@@ -931,10 +969,7 @@
         </w:tabs>
       </w:pPr>
       <w:r>
-        <w:t>FARMER_RATING_</w:t>
-      </w:r>
-      <w:r>
-        <w:t>DELETE</w:t>
+        <w:t>FARMER_RATING_DELETE</w:t>
       </w:r>
     </w:p>
     <w:p>
@@ -949,10 +984,7 @@
         </w:tabs>
       </w:pPr>
       <w:r>
-        <w:t>PRODUCT_RATING_</w:t>
-      </w:r>
-      <w:r>
-        <w:t>DELETE</w:t>
+        <w:t>PRODUCT_RATING_DELETE</w:t>
       </w:r>
     </w:p>
     <w:p/>
@@ -1264,7 +1296,21 @@
         <w:rPr>
           <w:color w:val="00B050"/>
         </w:rPr>
-        <w:t>, login_with_token, login, register, user_id, is_admin, ACCOUNT_INACTIVE, INVALID_CREDENTIALS, login_access</w:t>
+        <w:t xml:space="preserve">, </w:t>
+      </w:r>
+      <w:proofErr w:type="spellStart"/>
+      <w:r>
+        <w:rPr>
+          <w:color w:val="00B050"/>
+        </w:rPr>
+        <w:t>login_with_token</w:t>
+      </w:r>
+      <w:proofErr w:type="spellEnd"/>
+      <w:r>
+        <w:rPr>
+          <w:color w:val="00B050"/>
+        </w:rPr>
+        <w:t>, login, register, user_id, is_admin, ACCOUNT_INACTIVE, INVALID_CREDENTIALS, login_access</w:t>
       </w:r>
       <w:r>
         <w:t>.</w:t>
@@ -1301,11 +1347,1561 @@
         <w:t>in this doc</w:t>
       </w:r>
       <w:r>
-        <w:t>. But “Green Letters” itself is not a term. ]</w:t>
-      </w:r>
+        <w:t>. But “Green Letters” itself is not a term</w:t>
+      </w:r>
+      <w:proofErr w:type="gramStart"/>
+      <w:r>
+        <w:t>. ]</w:t>
+      </w:r>
+      <w:proofErr w:type="gramEnd"/>
     </w:p>
     <w:p/>
-    <w:p>
+    <w:p/>
+    <w:p>
+      <w:pPr>
+        <w:jc w:val="left"/>
+        <w:rPr>
+          <w:rFonts w:eastAsiaTheme="majorEastAsia" w:cstheme="majorBidi"/>
+          <w:b/>
+          <w:color w:val="2F5496" w:themeColor="accent1" w:themeShade="BF"/>
+          <w:sz w:val="36"/>
+          <w:szCs w:val="36"/>
+          <w:u w:val="single"/>
+        </w:rPr>
+      </w:pPr>
+      <w:r>
+        <w:br w:type="page"/>
+      </w:r>
+    </w:p>
+    <w:p>
+      <w:pPr>
+        <w:pStyle w:val="Heading1"/>
+      </w:pPr>
+      <w:r>
+        <w:lastRenderedPageBreak/>
+        <w:t xml:space="preserve">Request </w:t>
+      </w:r>
+      <w:r>
+        <w:t>Handling:</w:t>
+      </w:r>
+    </w:p>
+    <w:p>
+      <w:pPr>
+        <w:jc w:val="left"/>
+      </w:pPr>
+      <w:r>
+        <w:t xml:space="preserve">Request are generally handled with these HTTP codes. We see some where during browsing 404 is not found like that. </w:t>
+      </w:r>
+    </w:p>
+    <w:p>
+      <w:pPr>
+        <w:pStyle w:val="ListParagraph"/>
+        <w:numPr>
+          <w:ilvl w:val="0"/>
+          <w:numId w:val="10"/>
+        </w:numPr>
+        <w:jc w:val="left"/>
+      </w:pPr>
+      <w:r>
+        <w:rPr>
+          <w:b/>
+          <w:bCs/>
+        </w:rPr>
+        <w:t>200 OK</w:t>
+      </w:r>
+      <w:r>
+        <w:t xml:space="preserve"> → success, existing resource returned.</w:t>
+      </w:r>
+      <w:r>
+        <w:t xml:space="preserve"> All good</w:t>
+      </w:r>
+    </w:p>
+    <w:p>
+      <w:pPr>
+        <w:pStyle w:val="ListParagraph"/>
+        <w:numPr>
+          <w:ilvl w:val="0"/>
+          <w:numId w:val="10"/>
+        </w:numPr>
+        <w:jc w:val="left"/>
+      </w:pPr>
+      <w:r>
+        <w:rPr>
+          <w:b/>
+          <w:bCs/>
+        </w:rPr>
+        <w:t>201 Created</w:t>
+      </w:r>
+      <w:r>
+        <w:t xml:space="preserve"> → success, new resource created</w:t>
+      </w:r>
+      <w:r>
+        <w:t xml:space="preserve"> like data saved.</w:t>
+      </w:r>
+    </w:p>
+    <w:p>
+      <w:pPr>
+        <w:pStyle w:val="ListParagraph"/>
+        <w:numPr>
+          <w:ilvl w:val="0"/>
+          <w:numId w:val="10"/>
+        </w:numPr>
+        <w:jc w:val="left"/>
+      </w:pPr>
+      <w:r>
+        <w:rPr>
+          <w:b/>
+          <w:bCs/>
+        </w:rPr>
+        <w:t>401 Unauthorized</w:t>
+      </w:r>
+      <w:r>
+        <w:t xml:space="preserve"> → token invalid/missing.</w:t>
+      </w:r>
+    </w:p>
+    <w:p>
+      <w:pPr>
+        <w:pStyle w:val="ListParagraph"/>
+        <w:numPr>
+          <w:ilvl w:val="0"/>
+          <w:numId w:val="10"/>
+        </w:numPr>
+        <w:jc w:val="left"/>
+      </w:pPr>
+      <w:r>
+        <w:rPr>
+          <w:b/>
+          <w:bCs/>
+        </w:rPr>
+        <w:t>403 Forbidden</w:t>
+      </w:r>
+      <w:r>
+        <w:t xml:space="preserve"> → authenticated but not allowed.</w:t>
+      </w:r>
+    </w:p>
+    <w:p>
+      <w:pPr>
+        <w:pStyle w:val="ListParagraph"/>
+        <w:numPr>
+          <w:ilvl w:val="0"/>
+          <w:numId w:val="10"/>
+        </w:numPr>
+        <w:jc w:val="left"/>
+      </w:pPr>
+      <w:r>
+        <w:rPr>
+          <w:b/>
+          <w:bCs/>
+        </w:rPr>
+        <w:t>400 Bad Request</w:t>
+      </w:r>
+      <w:r>
+        <w:t xml:space="preserve"> → invalid input.</w:t>
+      </w:r>
+    </w:p>
+    <w:p>
+      <w:pPr>
+        <w:pStyle w:val="ListParagraph"/>
+        <w:numPr>
+          <w:ilvl w:val="0"/>
+          <w:numId w:val="10"/>
+        </w:numPr>
+        <w:jc w:val="left"/>
+      </w:pPr>
+      <w:r>
+        <w:rPr>
+          <w:b/>
+          <w:bCs/>
+        </w:rPr>
+        <w:t>500 Internal Server Error</w:t>
+      </w:r>
+      <w:r>
+        <w:t xml:space="preserve"> → backend failure.</w:t>
+      </w:r>
+    </w:p>
+    <w:p>
+      <w:pPr>
+        <w:jc w:val="left"/>
+      </w:pPr>
+    </w:p>
+    <w:p>
+      <w:pPr>
+        <w:jc w:val="left"/>
+      </w:pPr>
+    </w:p>
+    <w:p>
+      <w:pPr>
+        <w:jc w:val="left"/>
+      </w:pPr>
+      <w:r>
+        <w:t xml:space="preserve">Suggested Way: </w:t>
+      </w:r>
+      <w:proofErr w:type="spellStart"/>
+      <w:r>
+        <w:t>eutei</w:t>
+      </w:r>
+      <w:proofErr w:type="spellEnd"/>
+      <w:r>
+        <w:t xml:space="preserve"> </w:t>
+      </w:r>
+      <w:proofErr w:type="spellStart"/>
+      <w:r>
+        <w:t>thau</w:t>
+      </w:r>
+      <w:proofErr w:type="spellEnd"/>
+      <w:r>
+        <w:t xml:space="preserve"> </w:t>
+      </w:r>
+      <w:proofErr w:type="spellStart"/>
+      <w:r>
+        <w:t>ekei</w:t>
+      </w:r>
+      <w:proofErr w:type="spellEnd"/>
+      <w:r>
+        <w:t xml:space="preserve"> </w:t>
+      </w:r>
+      <w:proofErr w:type="spellStart"/>
+      <w:r>
+        <w:t>choti</w:t>
+      </w:r>
+      <w:proofErr w:type="spellEnd"/>
+      <w:r>
+        <w:t xml:space="preserve"> </w:t>
+      </w:r>
+      <w:proofErr w:type="spellStart"/>
+      <w:r>
+        <w:t>vaya</w:t>
+      </w:r>
+      <w:proofErr w:type="spellEnd"/>
+      <w:r>
+        <w:t xml:space="preserve"> </w:t>
+      </w:r>
+      <w:proofErr w:type="spellStart"/>
+      <w:r>
+        <w:t>ghari</w:t>
+      </w:r>
+      <w:proofErr w:type="spellEnd"/>
+      <w:r>
+        <w:t xml:space="preserve"> </w:t>
+      </w:r>
+      <w:proofErr w:type="spellStart"/>
+      <w:r>
+        <w:t>ghari</w:t>
+      </w:r>
+      <w:proofErr w:type="spellEnd"/>
+      <w:r>
+        <w:t xml:space="preserve"> </w:t>
+      </w:r>
+      <w:proofErr w:type="spellStart"/>
+      <w:r>
+        <w:t>lekhnu</w:t>
+      </w:r>
+      <w:proofErr w:type="spellEnd"/>
+      <w:r>
+        <w:t xml:space="preserve"> </w:t>
+      </w:r>
+      <w:proofErr w:type="spellStart"/>
+      <w:r>
+        <w:t>pardai</w:t>
+      </w:r>
+      <w:proofErr w:type="spellEnd"/>
+      <w:r>
+        <w:t xml:space="preserve"> </w:t>
+      </w:r>
+      <w:proofErr w:type="spellStart"/>
+      <w:r>
+        <w:t>na.</w:t>
+      </w:r>
+      <w:proofErr w:type="spellEnd"/>
+      <w:r>
+        <w:tab/>
+      </w:r>
+    </w:p>
+    <w:p>
+      <w:pPr>
+        <w:pStyle w:val="Heading2"/>
+      </w:pPr>
+      <w:r>
+        <w:t>Pseudo Code:</w:t>
+      </w:r>
+    </w:p>
+    <w:p>
+      <w:pPr>
+        <w:rPr>
+          <w:color w:val="833C0B" w:themeColor="accent2" w:themeShade="80"/>
+        </w:rPr>
+      </w:pPr>
+      <w:r>
+        <w:rPr>
+          <w:color w:val="833C0B" w:themeColor="accent2" w:themeShade="80"/>
+          <w:highlight w:val="cyan"/>
+        </w:rPr>
+        <w:t>File.java</w:t>
+      </w:r>
+    </w:p>
+    <w:p>
+      <w:pPr>
+        <w:rPr>
+          <w:i/>
+          <w:iCs/>
+          <w:color w:val="833C0B" w:themeColor="accent2" w:themeShade="80"/>
+        </w:rPr>
+      </w:pPr>
+      <w:r>
+        <w:rPr>
+          <w:i/>
+          <w:iCs/>
+          <w:color w:val="833C0B" w:themeColor="accent2" w:themeShade="80"/>
+        </w:rPr>
+        <w:t xml:space="preserve">Import </w:t>
+      </w:r>
+      <w:proofErr w:type="spellStart"/>
+      <w:r>
+        <w:rPr>
+          <w:i/>
+          <w:iCs/>
+          <w:color w:val="833C0B" w:themeColor="accent2" w:themeShade="80"/>
+        </w:rPr>
+        <w:t>errorHandler</w:t>
+      </w:r>
+      <w:proofErr w:type="spellEnd"/>
+      <w:r>
+        <w:rPr>
+          <w:i/>
+          <w:iCs/>
+          <w:color w:val="833C0B" w:themeColor="accent2" w:themeShade="80"/>
+        </w:rPr>
+        <w:t>;</w:t>
+      </w:r>
+    </w:p>
+    <w:p>
+      <w:pPr>
+        <w:rPr>
+          <w:i/>
+          <w:iCs/>
+          <w:color w:val="833C0B" w:themeColor="accent2" w:themeShade="80"/>
+        </w:rPr>
+      </w:pPr>
+      <w:r>
+        <w:rPr>
+          <w:i/>
+          <w:iCs/>
+          <w:color w:val="000000" w:themeColor="text1"/>
+        </w:rPr>
+        <w:t xml:space="preserve">ER = </w:t>
+      </w:r>
+      <w:proofErr w:type="spellStart"/>
+      <w:proofErr w:type="gramStart"/>
+      <w:r>
+        <w:rPr>
+          <w:i/>
+          <w:iCs/>
+          <w:color w:val="000000" w:themeColor="text1"/>
+        </w:rPr>
+        <w:t>errorHandler</w:t>
+      </w:r>
+      <w:proofErr w:type="spellEnd"/>
+      <w:r>
+        <w:rPr>
+          <w:i/>
+          <w:iCs/>
+          <w:color w:val="000000" w:themeColor="text1"/>
+        </w:rPr>
+        <w:t>(</w:t>
+      </w:r>
+      <w:proofErr w:type="gramEnd"/>
+      <w:r>
+        <w:rPr>
+          <w:i/>
+          <w:iCs/>
+          <w:color w:val="000000" w:themeColor="text1"/>
+        </w:rPr>
+        <w:t>);</w:t>
+      </w:r>
+      <w:r>
+        <w:rPr>
+          <w:i/>
+          <w:iCs/>
+          <w:color w:val="833C0B" w:themeColor="accent2" w:themeShade="80"/>
+        </w:rPr>
+        <w:t xml:space="preserve"> // creating object</w:t>
+      </w:r>
+    </w:p>
+    <w:p>
+      <w:pPr>
+        <w:pStyle w:val="NoSpacing"/>
+        <w:rPr>
+          <w:iCs/>
+        </w:rPr>
+      </w:pPr>
+      <w:r>
+        <w:rPr>
+          <w:iCs/>
+          <w:color w:val="4472C4" w:themeColor="accent1"/>
+        </w:rPr>
+        <w:t xml:space="preserve">function </w:t>
+      </w:r>
+      <w:proofErr w:type="spellStart"/>
+      <w:proofErr w:type="gramStart"/>
+      <w:r>
+        <w:rPr>
+          <w:iCs/>
+          <w:color w:val="4472C4" w:themeColor="accent1"/>
+        </w:rPr>
+        <w:t>requestToServer</w:t>
+      </w:r>
+      <w:proofErr w:type="spellEnd"/>
+      <w:r>
+        <w:rPr>
+          <w:iCs/>
+        </w:rPr>
+        <w:t>(</w:t>
+      </w:r>
+      <w:proofErr w:type="spellStart"/>
+      <w:proofErr w:type="gramEnd"/>
+      <w:r>
+        <w:rPr>
+          <w:iCs/>
+        </w:rPr>
+        <w:t>url</w:t>
+      </w:r>
+      <w:proofErr w:type="spellEnd"/>
+      <w:r>
+        <w:rPr>
+          <w:iCs/>
+        </w:rPr>
+        <w:t>, method, data, token):</w:t>
+      </w:r>
+    </w:p>
+    <w:p>
+      <w:pPr>
+        <w:pStyle w:val="NoSpacing"/>
+        <w:rPr>
+          <w:iCs/>
+        </w:rPr>
+      </w:pPr>
+      <w:r>
+        <w:rPr>
+          <w:iCs/>
+        </w:rPr>
+        <w:t xml:space="preserve">    </w:t>
+      </w:r>
+      <w:r>
+        <w:rPr>
+          <w:iCs/>
+          <w:color w:val="4472C4" w:themeColor="accent1"/>
+        </w:rPr>
+        <w:t xml:space="preserve">response </w:t>
+      </w:r>
+      <w:r>
+        <w:rPr>
+          <w:iCs/>
+        </w:rPr>
+        <w:t xml:space="preserve">= </w:t>
+      </w:r>
+      <w:proofErr w:type="spellStart"/>
+      <w:proofErr w:type="gramStart"/>
+      <w:r>
+        <w:rPr>
+          <w:iCs/>
+        </w:rPr>
+        <w:t>sendRequest</w:t>
+      </w:r>
+      <w:proofErr w:type="spellEnd"/>
+      <w:r>
+        <w:rPr>
+          <w:iCs/>
+        </w:rPr>
+        <w:t>(</w:t>
+      </w:r>
+      <w:proofErr w:type="spellStart"/>
+      <w:proofErr w:type="gramEnd"/>
+      <w:r>
+        <w:rPr>
+          <w:iCs/>
+        </w:rPr>
+        <w:t>url</w:t>
+      </w:r>
+      <w:proofErr w:type="spellEnd"/>
+      <w:r>
+        <w:rPr>
+          <w:iCs/>
+        </w:rPr>
+        <w:t>, method, data, token)</w:t>
+      </w:r>
+    </w:p>
+    <w:p>
+      <w:pPr>
+        <w:pStyle w:val="NoSpacing"/>
+        <w:rPr>
+          <w:iCs/>
+        </w:rPr>
+      </w:pPr>
+    </w:p>
+    <w:p>
+      <w:pPr>
+        <w:pStyle w:val="NoSpacing"/>
+        <w:rPr>
+          <w:iCs/>
+        </w:rPr>
+      </w:pPr>
+      <w:r>
+        <w:rPr>
+          <w:iCs/>
+        </w:rPr>
+        <w:t xml:space="preserve">    if </w:t>
+      </w:r>
+      <w:proofErr w:type="spellStart"/>
+      <w:proofErr w:type="gramStart"/>
+      <w:r>
+        <w:rPr>
+          <w:iCs/>
+        </w:rPr>
+        <w:t>response.code</w:t>
+      </w:r>
+      <w:proofErr w:type="spellEnd"/>
+      <w:proofErr w:type="gramEnd"/>
+      <w:r>
+        <w:rPr>
+          <w:iCs/>
+        </w:rPr>
+        <w:t xml:space="preserve"> == </w:t>
+      </w:r>
+      <w:r>
+        <w:rPr>
+          <w:iCs/>
+          <w:color w:val="C00000"/>
+        </w:rPr>
+        <w:t xml:space="preserve">200 </w:t>
+      </w:r>
+      <w:r>
+        <w:rPr>
+          <w:iCs/>
+        </w:rPr>
+        <w:t xml:space="preserve">or </w:t>
+      </w:r>
+      <w:proofErr w:type="spellStart"/>
+      <w:proofErr w:type="gramStart"/>
+      <w:r>
+        <w:rPr>
+          <w:iCs/>
+        </w:rPr>
+        <w:t>response.code</w:t>
+      </w:r>
+      <w:proofErr w:type="spellEnd"/>
+      <w:proofErr w:type="gramEnd"/>
+      <w:r>
+        <w:rPr>
+          <w:iCs/>
+        </w:rPr>
+        <w:t xml:space="preserve"> == </w:t>
+      </w:r>
+      <w:r>
+        <w:rPr>
+          <w:iCs/>
+          <w:color w:val="C00000"/>
+        </w:rPr>
+        <w:t>201</w:t>
+      </w:r>
+      <w:r>
+        <w:rPr>
+          <w:iCs/>
+        </w:rPr>
+        <w:t>:</w:t>
+      </w:r>
+    </w:p>
+    <w:p>
+      <w:pPr>
+        <w:pStyle w:val="NoSpacing"/>
+      </w:pPr>
+      <w:r>
+        <w:t xml:space="preserve">        // </w:t>
+      </w:r>
+      <w:r>
+        <w:rPr>
+          <w:rFonts w:ascii="Segoe UI Emoji" w:hAnsi="Segoe UI Emoji" w:cs="Segoe UI Emoji"/>
+        </w:rPr>
+        <w:t>✅</w:t>
+      </w:r>
+      <w:r>
+        <w:t xml:space="preserve"> Success</w:t>
+      </w:r>
+    </w:p>
+    <w:p>
+      <w:pPr>
+        <w:pStyle w:val="NoSpacing"/>
+        <w:rPr>
+          <w:iCs/>
+        </w:rPr>
+      </w:pPr>
+      <w:r>
+        <w:rPr>
+          <w:iCs/>
+        </w:rPr>
+        <w:t xml:space="preserve">       </w:t>
+      </w:r>
+      <w:r>
+        <w:rPr>
+          <w:iCs/>
+        </w:rPr>
+        <w:t>//</w:t>
+      </w:r>
+      <w:r>
+        <w:rPr>
+          <w:iCs/>
+        </w:rPr>
+        <w:t xml:space="preserve"> </w:t>
+      </w:r>
+      <w:proofErr w:type="spellStart"/>
+      <w:r>
+        <w:rPr>
+          <w:iCs/>
+          <w:color w:val="4472C4" w:themeColor="accent1"/>
+        </w:rPr>
+        <w:t>handleSuccess</w:t>
+      </w:r>
+      <w:r>
+        <w:rPr>
+          <w:iCs/>
+        </w:rPr>
+        <w:t>ful</w:t>
+      </w:r>
+      <w:proofErr w:type="spellEnd"/>
+      <w:r>
+        <w:rPr>
+          <w:iCs/>
+        </w:rPr>
+        <w:t xml:space="preserve"> request according to request type</w:t>
+      </w:r>
+    </w:p>
+    <w:p>
+      <w:pPr>
+        <w:pStyle w:val="NoSpacing"/>
+        <w:rPr>
+          <w:iCs/>
+        </w:rPr>
+      </w:pPr>
+      <w:r>
+        <w:rPr>
+          <w:iCs/>
+        </w:rPr>
+        <w:t xml:space="preserve">    else:</w:t>
+      </w:r>
+    </w:p>
+    <w:p>
+      <w:pPr>
+        <w:pStyle w:val="NoSpacing"/>
+        <w:rPr>
+          <w:iCs/>
+        </w:rPr>
+      </w:pPr>
+      <w:r>
+        <w:rPr>
+          <w:iCs/>
+        </w:rPr>
+        <w:t xml:space="preserve">        // </w:t>
+      </w:r>
+      <w:r>
+        <w:rPr>
+          <w:rFonts w:ascii="Segoe UI Emoji" w:hAnsi="Segoe UI Emoji" w:cs="Segoe UI Emoji"/>
+          <w:iCs/>
+        </w:rPr>
+        <w:t>❌</w:t>
+      </w:r>
+      <w:r>
+        <w:rPr>
+          <w:iCs/>
+        </w:rPr>
+        <w:t xml:space="preserve"> Error</w:t>
+      </w:r>
+    </w:p>
+    <w:p>
+      <w:pPr>
+        <w:pStyle w:val="NoSpacing"/>
+        <w:rPr>
+          <w:iCs/>
+        </w:rPr>
+      </w:pPr>
+      <w:r>
+        <w:rPr>
+          <w:iCs/>
+        </w:rPr>
+        <w:t xml:space="preserve">        </w:t>
+      </w:r>
+      <w:proofErr w:type="spellStart"/>
+      <w:proofErr w:type="gramStart"/>
+      <w:r>
+        <w:rPr>
+          <w:color w:val="833C0B" w:themeColor="accent2" w:themeShade="80"/>
+        </w:rPr>
+        <w:t>ER</w:t>
+      </w:r>
+      <w:r>
+        <w:rPr>
+          <w:iCs/>
+          <w:color w:val="4472C4" w:themeColor="accent1"/>
+        </w:rPr>
+        <w:t>.</w:t>
+      </w:r>
+      <w:r>
+        <w:rPr>
+          <w:iCs/>
+          <w:color w:val="4472C4" w:themeColor="accent1"/>
+        </w:rPr>
+        <w:t>error</w:t>
+      </w:r>
+      <w:proofErr w:type="gramEnd"/>
+      <w:r>
+        <w:rPr>
+          <w:iCs/>
+          <w:color w:val="4472C4" w:themeColor="accent1"/>
+        </w:rPr>
+        <w:t>_handler</w:t>
+      </w:r>
+      <w:proofErr w:type="spellEnd"/>
+      <w:r>
+        <w:rPr>
+          <w:iCs/>
+        </w:rPr>
+        <w:t>(response)</w:t>
+      </w:r>
+    </w:p>
+    <w:p>
+      <w:pPr>
+        <w:pStyle w:val="NoSpacing"/>
+        <w:rPr>
+          <w:iCs/>
+        </w:rPr>
+      </w:pPr>
+      <w:r>
+        <w:rPr>
+          <w:iCs/>
+        </w:rPr>
+        <w:t>------------------------------------------------------------------------------------------------------------------</w:t>
+      </w:r>
+    </w:p>
+    <w:p>
+      <w:pPr>
+        <w:pStyle w:val="NoSpacing"/>
+        <w:rPr>
+          <w:iCs/>
+        </w:rPr>
+      </w:pPr>
+    </w:p>
+    <w:p>
+      <w:pPr>
+        <w:pStyle w:val="NoSpacing"/>
+        <w:rPr>
+          <w:iCs/>
+          <w:color w:val="000000" w:themeColor="text1"/>
+        </w:rPr>
+      </w:pPr>
+      <w:r>
+        <w:rPr>
+          <w:iCs/>
+          <w:color w:val="833C0B" w:themeColor="accent2" w:themeShade="80"/>
+          <w:highlight w:val="cyan"/>
+        </w:rPr>
+        <w:t>errorHandler.java</w:t>
+      </w:r>
+      <w:r>
+        <w:rPr>
+          <w:iCs/>
+          <w:color w:val="833C0B" w:themeColor="accent2" w:themeShade="80"/>
+        </w:rPr>
+        <w:br/>
+      </w:r>
+      <w:r>
+        <w:rPr>
+          <w:iCs/>
+          <w:color w:val="833C0B" w:themeColor="accent2" w:themeShade="80"/>
+        </w:rPr>
+        <w:br/>
+      </w:r>
+      <w:r>
+        <w:rPr>
+          <w:iCs/>
+          <w:color w:val="4472C4" w:themeColor="accent1"/>
+        </w:rPr>
+        <w:t>class</w:t>
+      </w:r>
+      <w:r>
+        <w:rPr>
+          <w:iCs/>
+          <w:color w:val="4472C4" w:themeColor="accent1"/>
+        </w:rPr>
+        <w:t xml:space="preserve"> </w:t>
+      </w:r>
+      <w:proofErr w:type="spellStart"/>
+      <w:proofErr w:type="gramStart"/>
+      <w:r>
+        <w:rPr>
+          <w:iCs/>
+          <w:color w:val="000000" w:themeColor="text1"/>
+        </w:rPr>
+        <w:t>errorHandler</w:t>
+      </w:r>
+      <w:proofErr w:type="spellEnd"/>
+      <w:r>
+        <w:rPr>
+          <w:iCs/>
+          <w:color w:val="000000" w:themeColor="text1"/>
+        </w:rPr>
+        <w:t>{</w:t>
+      </w:r>
+      <w:proofErr w:type="gramEnd"/>
+    </w:p>
+    <w:p>
+      <w:pPr>
+        <w:pStyle w:val="NoSpacing"/>
+        <w:ind w:left="720"/>
+        <w:rPr>
+          <w:iCs/>
+        </w:rPr>
+      </w:pPr>
+      <w:r>
+        <w:rPr>
+          <w:iCs/>
+          <w:color w:val="4472C4" w:themeColor="accent1"/>
+        </w:rPr>
+        <w:t xml:space="preserve">function </w:t>
+      </w:r>
+      <w:proofErr w:type="spellStart"/>
+      <w:r>
+        <w:rPr>
+          <w:iCs/>
+          <w:color w:val="4472C4" w:themeColor="accent1"/>
+        </w:rPr>
+        <w:t>error_handler</w:t>
+      </w:r>
+      <w:proofErr w:type="spellEnd"/>
+      <w:r>
+        <w:rPr>
+          <w:iCs/>
+        </w:rPr>
+        <w:t>(response):</w:t>
+      </w:r>
+    </w:p>
+    <w:p>
+      <w:pPr>
+        <w:pStyle w:val="NoSpacing"/>
+        <w:ind w:left="720"/>
+        <w:rPr>
+          <w:iCs/>
+        </w:rPr>
+      </w:pPr>
+      <w:r>
+        <w:rPr>
+          <w:iCs/>
+        </w:rPr>
+        <w:t xml:space="preserve">    </w:t>
+      </w:r>
+      <w:r>
+        <w:rPr>
+          <w:iCs/>
+          <w:color w:val="4472C4" w:themeColor="accent1"/>
+        </w:rPr>
+        <w:t>switch</w:t>
+      </w:r>
+      <w:r>
+        <w:rPr>
+          <w:iCs/>
+        </w:rPr>
+        <w:t>(</w:t>
+      </w:r>
+      <w:proofErr w:type="spellStart"/>
+      <w:proofErr w:type="gramStart"/>
+      <w:r>
+        <w:rPr>
+          <w:iCs/>
+        </w:rPr>
+        <w:t>response.code</w:t>
+      </w:r>
+      <w:proofErr w:type="spellEnd"/>
+      <w:proofErr w:type="gramEnd"/>
+      <w:r>
+        <w:rPr>
+          <w:iCs/>
+        </w:rPr>
+        <w:t>):</w:t>
+      </w:r>
+    </w:p>
+    <w:p>
+      <w:pPr>
+        <w:pStyle w:val="NoSpacing"/>
+        <w:ind w:left="720"/>
+        <w:rPr>
+          <w:iCs/>
+        </w:rPr>
+      </w:pPr>
+      <w:r>
+        <w:rPr>
+          <w:iCs/>
+        </w:rPr>
+        <w:t xml:space="preserve">        </w:t>
+      </w:r>
+      <w:r>
+        <w:rPr>
+          <w:iCs/>
+          <w:color w:val="4472C4" w:themeColor="accent1"/>
+        </w:rPr>
+        <w:t xml:space="preserve">case </w:t>
+      </w:r>
+      <w:r>
+        <w:rPr>
+          <w:iCs/>
+          <w:color w:val="C00000"/>
+        </w:rPr>
+        <w:t>400</w:t>
+      </w:r>
+      <w:r>
+        <w:rPr>
+          <w:iCs/>
+        </w:rPr>
+        <w:t>:</w:t>
+      </w:r>
+    </w:p>
+    <w:p>
+      <w:pPr>
+        <w:pStyle w:val="NoSpacing"/>
+        <w:ind w:left="720"/>
+        <w:rPr>
+          <w:iCs/>
+        </w:rPr>
+      </w:pPr>
+      <w:r>
+        <w:rPr>
+          <w:iCs/>
+          <w:color w:val="4472C4" w:themeColor="accent1"/>
+        </w:rPr>
+        <w:tab/>
+      </w:r>
+      <w:r>
+        <w:rPr>
+          <w:iCs/>
+          <w:color w:val="385623" w:themeColor="accent6" w:themeShade="80"/>
+        </w:rPr>
+        <w:t xml:space="preserve">// </w:t>
+      </w:r>
+      <w:r>
+        <w:rPr>
+          <w:iCs/>
+          <w:color w:val="385623" w:themeColor="accent6" w:themeShade="80"/>
+        </w:rPr>
+        <w:t xml:space="preserve">or </w:t>
+      </w:r>
+      <w:r>
+        <w:rPr>
+          <w:iCs/>
+          <w:color w:val="385623" w:themeColor="accent6" w:themeShade="80"/>
+        </w:rPr>
+        <w:t xml:space="preserve">popup dialog box </w:t>
+      </w:r>
+      <w:proofErr w:type="spellStart"/>
+      <w:r>
+        <w:rPr>
+          <w:iCs/>
+          <w:color w:val="385623" w:themeColor="accent6" w:themeShade="80"/>
+        </w:rPr>
+        <w:t>dekhai</w:t>
+      </w:r>
+      <w:proofErr w:type="spellEnd"/>
+      <w:r>
+        <w:rPr>
+          <w:iCs/>
+          <w:color w:val="385623" w:themeColor="accent6" w:themeShade="80"/>
+        </w:rPr>
+        <w:t xml:space="preserve"> </w:t>
+      </w:r>
+      <w:proofErr w:type="spellStart"/>
+      <w:r>
+        <w:rPr>
+          <w:iCs/>
+          <w:color w:val="385623" w:themeColor="accent6" w:themeShade="80"/>
+        </w:rPr>
+        <w:t>dinu</w:t>
+      </w:r>
+      <w:proofErr w:type="spellEnd"/>
+    </w:p>
+    <w:p>
+      <w:pPr>
+        <w:pStyle w:val="NoSpacing"/>
+        <w:ind w:left="720"/>
+        <w:rPr>
+          <w:iCs/>
+        </w:rPr>
+      </w:pPr>
+      <w:r>
+        <w:rPr>
+          <w:iCs/>
+        </w:rPr>
+        <w:t xml:space="preserve">            </w:t>
+      </w:r>
+      <w:proofErr w:type="gramStart"/>
+      <w:r>
+        <w:rPr>
+          <w:iCs/>
+          <w:color w:val="000000" w:themeColor="text1"/>
+        </w:rPr>
+        <w:t>print</w:t>
+      </w:r>
+      <w:r>
+        <w:rPr>
+          <w:iCs/>
+        </w:rPr>
+        <w:t>(</w:t>
+      </w:r>
+      <w:proofErr w:type="gramEnd"/>
+      <w:r>
+        <w:rPr>
+          <w:iCs/>
+        </w:rPr>
+        <w:t>"</w:t>
+      </w:r>
+      <w:r>
+        <w:rPr>
+          <w:iCs/>
+          <w:color w:val="006600"/>
+        </w:rPr>
+        <w:t>Invalid input:</w:t>
+      </w:r>
+      <w:r>
+        <w:rPr>
+          <w:iCs/>
+        </w:rPr>
+        <w:t xml:space="preserve"> " + </w:t>
+      </w:r>
+      <w:proofErr w:type="gramStart"/>
+      <w:r>
+        <w:rPr>
+          <w:iCs/>
+        </w:rPr>
+        <w:t>response.</w:t>
+      </w:r>
+      <w:r>
+        <w:rPr>
+          <w:iCs/>
+        </w:rPr>
+        <w:t>error</w:t>
+      </w:r>
+      <w:proofErr w:type="gramEnd"/>
+      <w:r>
+        <w:rPr>
+          <w:iCs/>
+        </w:rPr>
+        <w:t>)</w:t>
+      </w:r>
+    </w:p>
+    <w:p>
+      <w:pPr>
+        <w:pStyle w:val="NoSpacing"/>
+        <w:ind w:left="720"/>
+        <w:rPr>
+          <w:iCs/>
+        </w:rPr>
+      </w:pPr>
+      <w:r>
+        <w:rPr>
+          <w:iCs/>
+        </w:rPr>
+        <w:t xml:space="preserve">        </w:t>
+      </w:r>
+      <w:r>
+        <w:rPr>
+          <w:iCs/>
+          <w:color w:val="4472C4" w:themeColor="accent1"/>
+        </w:rPr>
+        <w:t xml:space="preserve">case </w:t>
+      </w:r>
+      <w:r>
+        <w:rPr>
+          <w:iCs/>
+          <w:color w:val="C00000"/>
+        </w:rPr>
+        <w:t>401</w:t>
+      </w:r>
+      <w:r>
+        <w:rPr>
+          <w:iCs/>
+        </w:rPr>
+        <w:t>:</w:t>
+      </w:r>
+    </w:p>
+    <w:p>
+      <w:pPr>
+        <w:pStyle w:val="NoSpacing"/>
+        <w:ind w:left="720"/>
+        <w:rPr>
+          <w:iCs/>
+        </w:rPr>
+      </w:pPr>
+      <w:r>
+        <w:rPr>
+          <w:iCs/>
+        </w:rPr>
+        <w:t xml:space="preserve">            </w:t>
+      </w:r>
+      <w:proofErr w:type="gramStart"/>
+      <w:r>
+        <w:rPr>
+          <w:iCs/>
+        </w:rPr>
+        <w:t>print(</w:t>
+      </w:r>
+      <w:proofErr w:type="gramEnd"/>
+      <w:r>
+        <w:rPr>
+          <w:iCs/>
+        </w:rPr>
+        <w:t>"</w:t>
+      </w:r>
+      <w:r>
+        <w:rPr>
+          <w:iCs/>
+          <w:color w:val="006600"/>
+        </w:rPr>
+        <w:t>Unauthorized:</w:t>
+      </w:r>
+      <w:r>
+        <w:rPr>
+          <w:iCs/>
+        </w:rPr>
+        <w:t xml:space="preserve"> " + </w:t>
+      </w:r>
+      <w:proofErr w:type="gramStart"/>
+      <w:r>
+        <w:rPr>
+          <w:iCs/>
+        </w:rPr>
+        <w:t>response.</w:t>
+      </w:r>
+      <w:r>
+        <w:rPr>
+          <w:iCs/>
+        </w:rPr>
+        <w:t>error</w:t>
+      </w:r>
+      <w:proofErr w:type="gramEnd"/>
+      <w:r>
+        <w:rPr>
+          <w:iCs/>
+        </w:rPr>
+        <w:t>)</w:t>
+      </w:r>
+    </w:p>
+    <w:p>
+      <w:pPr>
+        <w:pStyle w:val="NoSpacing"/>
+        <w:ind w:left="720"/>
+        <w:rPr>
+          <w:iCs/>
+        </w:rPr>
+      </w:pPr>
+      <w:r>
+        <w:rPr>
+          <w:iCs/>
+        </w:rPr>
+        <w:t xml:space="preserve">        </w:t>
+      </w:r>
+      <w:r>
+        <w:rPr>
+          <w:iCs/>
+          <w:color w:val="4472C4" w:themeColor="accent1"/>
+        </w:rPr>
+        <w:t xml:space="preserve">case </w:t>
+      </w:r>
+      <w:r>
+        <w:rPr>
+          <w:iCs/>
+          <w:color w:val="C00000"/>
+        </w:rPr>
+        <w:t>403</w:t>
+      </w:r>
+      <w:r>
+        <w:rPr>
+          <w:iCs/>
+        </w:rPr>
+        <w:t>:</w:t>
+      </w:r>
+    </w:p>
+    <w:p>
+      <w:pPr>
+        <w:pStyle w:val="NoSpacing"/>
+        <w:ind w:left="720"/>
+        <w:rPr>
+          <w:iCs/>
+        </w:rPr>
+      </w:pPr>
+      <w:r>
+        <w:rPr>
+          <w:iCs/>
+        </w:rPr>
+        <w:t xml:space="preserve">            </w:t>
+      </w:r>
+      <w:proofErr w:type="gramStart"/>
+      <w:r>
+        <w:rPr>
+          <w:iCs/>
+        </w:rPr>
+        <w:t>print(</w:t>
+      </w:r>
+      <w:proofErr w:type="gramEnd"/>
+      <w:r>
+        <w:rPr>
+          <w:iCs/>
+        </w:rPr>
+        <w:t>"</w:t>
+      </w:r>
+      <w:r>
+        <w:rPr>
+          <w:iCs/>
+          <w:color w:val="385623" w:themeColor="accent6" w:themeShade="80"/>
+        </w:rPr>
+        <w:t>Forbidden:</w:t>
+      </w:r>
+      <w:r>
+        <w:rPr>
+          <w:iCs/>
+        </w:rPr>
+        <w:t xml:space="preserve"> " + </w:t>
+      </w:r>
+      <w:proofErr w:type="gramStart"/>
+      <w:r>
+        <w:rPr>
+          <w:iCs/>
+        </w:rPr>
+        <w:t>response.</w:t>
+      </w:r>
+      <w:r>
+        <w:rPr>
+          <w:iCs/>
+        </w:rPr>
+        <w:t>error</w:t>
+      </w:r>
+      <w:proofErr w:type="gramEnd"/>
+      <w:r>
+        <w:rPr>
+          <w:iCs/>
+        </w:rPr>
+        <w:t>)</w:t>
+      </w:r>
+    </w:p>
+    <w:p>
+      <w:pPr>
+        <w:pStyle w:val="NoSpacing"/>
+        <w:ind w:left="720"/>
+        <w:rPr>
+          <w:iCs/>
+        </w:rPr>
+      </w:pPr>
+      <w:r>
+        <w:rPr>
+          <w:iCs/>
+        </w:rPr>
+        <w:lastRenderedPageBreak/>
+        <w:t xml:space="preserve">        </w:t>
+      </w:r>
+      <w:r>
+        <w:rPr>
+          <w:iCs/>
+          <w:color w:val="4472C4" w:themeColor="accent1"/>
+        </w:rPr>
+        <w:t xml:space="preserve">case </w:t>
+      </w:r>
+      <w:r>
+        <w:rPr>
+          <w:iCs/>
+          <w:color w:val="C00000"/>
+        </w:rPr>
+        <w:t>404</w:t>
+      </w:r>
+      <w:r>
+        <w:rPr>
+          <w:iCs/>
+        </w:rPr>
+        <w:t>:</w:t>
+      </w:r>
+    </w:p>
+    <w:p>
+      <w:pPr>
+        <w:pStyle w:val="NoSpacing"/>
+        <w:ind w:left="720"/>
+        <w:rPr>
+          <w:iCs/>
+        </w:rPr>
+      </w:pPr>
+      <w:r>
+        <w:rPr>
+          <w:iCs/>
+        </w:rPr>
+        <w:t xml:space="preserve">            </w:t>
+      </w:r>
+      <w:proofErr w:type="gramStart"/>
+      <w:r>
+        <w:rPr>
+          <w:iCs/>
+        </w:rPr>
+        <w:t>print(</w:t>
+      </w:r>
+      <w:proofErr w:type="gramEnd"/>
+      <w:r>
+        <w:rPr>
+          <w:iCs/>
+        </w:rPr>
+        <w:t>"</w:t>
+      </w:r>
+      <w:r>
+        <w:rPr>
+          <w:iCs/>
+          <w:color w:val="385623" w:themeColor="accent6" w:themeShade="80"/>
+        </w:rPr>
+        <w:t xml:space="preserve">Not Found: </w:t>
+      </w:r>
+      <w:r>
+        <w:rPr>
+          <w:iCs/>
+        </w:rPr>
+        <w:t xml:space="preserve">" + </w:t>
+      </w:r>
+      <w:proofErr w:type="gramStart"/>
+      <w:r>
+        <w:rPr>
+          <w:iCs/>
+        </w:rPr>
+        <w:t>response.</w:t>
+      </w:r>
+      <w:r>
+        <w:rPr>
+          <w:iCs/>
+        </w:rPr>
+        <w:t>error</w:t>
+      </w:r>
+      <w:proofErr w:type="gramEnd"/>
+      <w:r>
+        <w:rPr>
+          <w:iCs/>
+        </w:rPr>
+        <w:t>)</w:t>
+      </w:r>
+    </w:p>
+    <w:p>
+      <w:pPr>
+        <w:pStyle w:val="NoSpacing"/>
+        <w:ind w:left="720"/>
+        <w:rPr>
+          <w:iCs/>
+        </w:rPr>
+      </w:pPr>
+      <w:r>
+        <w:rPr>
+          <w:iCs/>
+        </w:rPr>
+        <w:t xml:space="preserve">        </w:t>
+      </w:r>
+      <w:r>
+        <w:rPr>
+          <w:iCs/>
+          <w:color w:val="4472C4" w:themeColor="accent1"/>
+        </w:rPr>
+        <w:t xml:space="preserve">case </w:t>
+      </w:r>
+      <w:r>
+        <w:rPr>
+          <w:iCs/>
+          <w:color w:val="C00000"/>
+        </w:rPr>
+        <w:t>500</w:t>
+      </w:r>
+      <w:r>
+        <w:rPr>
+          <w:iCs/>
+        </w:rPr>
+        <w:t>:</w:t>
+      </w:r>
+    </w:p>
+    <w:p>
+      <w:pPr>
+        <w:pStyle w:val="NoSpacing"/>
+        <w:ind w:left="720"/>
+        <w:rPr>
+          <w:iCs/>
+        </w:rPr>
+      </w:pPr>
+      <w:r>
+        <w:rPr>
+          <w:iCs/>
+        </w:rPr>
+        <w:t xml:space="preserve">            </w:t>
+      </w:r>
+      <w:proofErr w:type="gramStart"/>
+      <w:r>
+        <w:rPr>
+          <w:iCs/>
+        </w:rPr>
+        <w:t>print(</w:t>
+      </w:r>
+      <w:proofErr w:type="gramEnd"/>
+      <w:r>
+        <w:rPr>
+          <w:iCs/>
+        </w:rPr>
+        <w:t>"</w:t>
+      </w:r>
+      <w:r>
+        <w:rPr>
+          <w:iCs/>
+          <w:color w:val="385623" w:themeColor="accent6" w:themeShade="80"/>
+        </w:rPr>
+        <w:t xml:space="preserve">Server Error: </w:t>
+      </w:r>
+      <w:r>
+        <w:rPr>
+          <w:iCs/>
+        </w:rPr>
+        <w:t xml:space="preserve">" + </w:t>
+      </w:r>
+      <w:proofErr w:type="gramStart"/>
+      <w:r>
+        <w:rPr>
+          <w:iCs/>
+        </w:rPr>
+        <w:t>response.</w:t>
+      </w:r>
+      <w:r>
+        <w:rPr>
+          <w:iCs/>
+        </w:rPr>
+        <w:t>error</w:t>
+      </w:r>
+      <w:proofErr w:type="gramEnd"/>
+      <w:r>
+        <w:rPr>
+          <w:iCs/>
+        </w:rPr>
+        <w:t>)</w:t>
+      </w:r>
+    </w:p>
+    <w:p>
+      <w:pPr>
+        <w:pStyle w:val="NoSpacing"/>
+        <w:ind w:left="720"/>
+        <w:rPr>
+          <w:iCs/>
+        </w:rPr>
+      </w:pPr>
+      <w:r>
+        <w:rPr>
+          <w:iCs/>
+        </w:rPr>
+        <w:t xml:space="preserve">        </w:t>
+      </w:r>
+      <w:r>
+        <w:rPr>
+          <w:iCs/>
+          <w:color w:val="4472C4" w:themeColor="accent1"/>
+        </w:rPr>
+        <w:t>default</w:t>
+      </w:r>
+      <w:r>
+        <w:rPr>
+          <w:iCs/>
+        </w:rPr>
+        <w:t>:</w:t>
+      </w:r>
+    </w:p>
+    <w:p>
+      <w:pPr>
+        <w:pStyle w:val="NoSpacing"/>
+        <w:ind w:left="720"/>
+        <w:rPr>
+          <w:iCs/>
+        </w:rPr>
+      </w:pPr>
+      <w:r>
+        <w:rPr>
+          <w:iCs/>
+        </w:rPr>
+        <w:t xml:space="preserve">            </w:t>
+      </w:r>
+      <w:proofErr w:type="gramStart"/>
+      <w:r>
+        <w:rPr>
+          <w:iCs/>
+        </w:rPr>
+        <w:t>print(</w:t>
+      </w:r>
+      <w:proofErr w:type="gramEnd"/>
+      <w:r>
+        <w:rPr>
+          <w:iCs/>
+        </w:rPr>
+        <w:t>"</w:t>
+      </w:r>
+      <w:r>
+        <w:rPr>
+          <w:iCs/>
+          <w:color w:val="385623" w:themeColor="accent6" w:themeShade="80"/>
+        </w:rPr>
+        <w:t xml:space="preserve">Unexpected Error: </w:t>
+      </w:r>
+      <w:r>
+        <w:rPr>
+          <w:iCs/>
+        </w:rPr>
+        <w:t xml:space="preserve">" + </w:t>
+      </w:r>
+      <w:proofErr w:type="spellStart"/>
+      <w:proofErr w:type="gramStart"/>
+      <w:r>
+        <w:rPr>
+          <w:iCs/>
+        </w:rPr>
+        <w:t>response.code</w:t>
+      </w:r>
+      <w:proofErr w:type="spellEnd"/>
+      <w:proofErr w:type="gramEnd"/>
+      <w:r>
+        <w:rPr>
+          <w:iCs/>
+        </w:rPr>
+        <w:t xml:space="preserve"> + " " + </w:t>
+      </w:r>
+      <w:proofErr w:type="gramStart"/>
+      <w:r>
+        <w:rPr>
+          <w:iCs/>
+        </w:rPr>
+        <w:t>response.</w:t>
+      </w:r>
+      <w:r>
+        <w:rPr>
+          <w:iCs/>
+        </w:rPr>
+        <w:t>error</w:t>
+      </w:r>
+      <w:proofErr w:type="gramEnd"/>
+      <w:r>
+        <w:rPr>
+          <w:iCs/>
+        </w:rPr>
+        <w:t>)</w:t>
+      </w:r>
+    </w:p>
+    <w:p>
+      <w:pPr>
+        <w:pStyle w:val="NoSpacing"/>
+        <w:rPr>
+          <w:color w:val="2F5496" w:themeColor="accent1" w:themeShade="BF"/>
+          <w:sz w:val="36"/>
+          <w:szCs w:val="36"/>
+        </w:rPr>
+      </w:pPr>
+      <w:r>
+        <w:rPr>
+          <w:iCs/>
+        </w:rPr>
+        <w:t>}</w:t>
+      </w:r>
       <w:r>
         <w:br w:type="page"/>
       </w:r>
@@ -1359,17 +2955,24 @@
       <w:r>
         <w:t>“</w:t>
       </w:r>
+      <w:proofErr w:type="spellStart"/>
       <w:r>
         <w:rPr>
           <w:color w:val="00B050"/>
         </w:rPr>
         <w:t>login_with_token</w:t>
       </w:r>
+      <w:proofErr w:type="spellEnd"/>
+      <w:proofErr w:type="gramStart"/>
       <w:r>
         <w:t xml:space="preserve">” </w:t>
       </w:r>
       <w:r>
-        <w:t xml:space="preserve">: </w:t>
+        <w:t>:</w:t>
+      </w:r>
+      <w:proofErr w:type="gramEnd"/>
+      <w:r>
+        <w:t xml:space="preserve"> </w:t>
       </w:r>
       <w:r>
         <w:t>'</w:t>
@@ -1377,8 +2980,13 @@
       <w:r>
         <w:t>https://………/</w:t>
       </w:r>
-      <w:r>
-        <w:t>api/auth/login-with-token/'</w:t>
+      <w:proofErr w:type="spellStart"/>
+      <w:r>
+        <w:t>api</w:t>
+      </w:r>
+      <w:proofErr w:type="spellEnd"/>
+      <w:r>
+        <w:t>/auth/login-with-token/'</w:t>
       </w:r>
     </w:p>
     <w:p>
@@ -1394,11 +3002,16 @@
         </w:rPr>
         <w:t>login</w:t>
       </w:r>
+      <w:proofErr w:type="gramStart"/>
       <w:r>
         <w:t xml:space="preserve">” </w:t>
       </w:r>
       <w:r>
-        <w:t xml:space="preserve">: </w:t>
+        <w:t>:</w:t>
+      </w:r>
+      <w:proofErr w:type="gramEnd"/>
+      <w:r>
+        <w:t xml:space="preserve"> </w:t>
       </w:r>
       <w:r>
         <w:t>'</w:t>
@@ -1406,8 +3019,13 @@
       <w:r>
         <w:t>https://………/</w:t>
       </w:r>
-      <w:r>
-        <w:t>api/auth/login/'</w:t>
+      <w:proofErr w:type="spellStart"/>
+      <w:r>
+        <w:t>api</w:t>
+      </w:r>
+      <w:proofErr w:type="spellEnd"/>
+      <w:r>
+        <w:t>/auth/login/'</w:t>
       </w:r>
     </w:p>
     <w:p>
@@ -1678,11 +3296,19 @@
         <w:tab/>
         <w:t>“</w:t>
       </w:r>
-      <w:r>
-        <w:rPr>
-          <w:color w:val="00B050"/>
-        </w:rPr>
-        <w:t>is_</w:t>
+      <w:proofErr w:type="gramStart"/>
+      <w:r>
+        <w:rPr>
+          <w:color w:val="00B050"/>
+        </w:rPr>
+        <w:t>is</w:t>
+      </w:r>
+      <w:proofErr w:type="gramEnd"/>
+      <w:r>
+        <w:rPr>
+          <w:color w:val="00B050"/>
+        </w:rPr>
+        <w:t>_</w:t>
       </w:r>
       <w:r>
         <w:rPr>
@@ -1714,6 +3340,7 @@
         <w:tab/>
         <w:t>“</w:t>
       </w:r>
+      <w:proofErr w:type="gramStart"/>
       <w:r>
         <w:rPr>
           <w:color w:val="00B050"/>
@@ -1724,7 +3351,14 @@
         <w:rPr>
           <w:color w:val="00B050"/>
         </w:rPr>
-        <w:t>evice_info</w:t>
+        <w:t>evice</w:t>
+      </w:r>
+      <w:proofErr w:type="gramEnd"/>
+      <w:r>
+        <w:rPr>
+          <w:color w:val="00B050"/>
+        </w:rPr>
+        <w:t>_info</w:t>
       </w:r>
       <w:r>
         <w:t>” = Windows 11 Brave [String]</w:t>
@@ -1757,7 +3391,29 @@
         <w:rPr>
           <w:u w:val="single"/>
         </w:rPr>
-        <w:t>For Farmer/Comsumer[App]:</w:t>
+        <w:t>For Farmer/</w:t>
+      </w:r>
+      <w:proofErr w:type="spellStart"/>
+      <w:proofErr w:type="gramStart"/>
+      <w:r>
+        <w:rPr>
+          <w:u w:val="single"/>
+        </w:rPr>
+        <w:t>Comsumer</w:t>
+      </w:r>
+      <w:proofErr w:type="spellEnd"/>
+      <w:r>
+        <w:rPr>
+          <w:u w:val="single"/>
+        </w:rPr>
+        <w:t>[</w:t>
+      </w:r>
+      <w:proofErr w:type="gramEnd"/>
+      <w:r>
+        <w:rPr>
+          <w:u w:val="single"/>
+        </w:rPr>
+        <w:t>App]:</w:t>
       </w:r>
     </w:p>
     <w:p>
@@ -1792,10 +3448,18 @@
         <w:t>” = userID</w:t>
       </w:r>
       <w:r>
-        <w:t xml:space="preserve"> or Phone</w:t>
-      </w:r>
-      <w:r>
-        <w:t xml:space="preserve">  [string]</w:t>
+        <w:t xml:space="preserve"> or </w:t>
+      </w:r>
+      <w:proofErr w:type="gramStart"/>
+      <w:r>
+        <w:t>Phone</w:t>
+      </w:r>
+      <w:r>
+        <w:t xml:space="preserve">  [</w:t>
+      </w:r>
+      <w:proofErr w:type="gramEnd"/>
+      <w:r>
+        <w:t>string]</w:t>
       </w:r>
     </w:p>
     <w:p>
@@ -1824,11 +3488,19 @@
         <w:tab/>
         <w:t>“</w:t>
       </w:r>
-      <w:r>
-        <w:rPr>
-          <w:color w:val="00B050"/>
-        </w:rPr>
-        <w:t>is_</w:t>
+      <w:proofErr w:type="gramStart"/>
+      <w:r>
+        <w:rPr>
+          <w:color w:val="00B050"/>
+        </w:rPr>
+        <w:t>is</w:t>
+      </w:r>
+      <w:proofErr w:type="gramEnd"/>
+      <w:r>
+        <w:rPr>
+          <w:color w:val="00B050"/>
+        </w:rPr>
+        <w:t>_</w:t>
       </w:r>
       <w:r>
         <w:rPr>
@@ -1843,7 +3515,20 @@
         <w:t>dmin</w:t>
       </w:r>
       <w:r>
-        <w:t>” = False  [boolean]</w:t>
+        <w:t xml:space="preserve">” = </w:t>
+      </w:r>
+      <w:proofErr w:type="gramStart"/>
+      <w:r>
+        <w:t>False  [</w:t>
+      </w:r>
+      <w:proofErr w:type="spellStart"/>
+      <w:proofErr w:type="gramEnd"/>
+      <w:r>
+        <w:t>boolean</w:t>
+      </w:r>
+      <w:proofErr w:type="spellEnd"/>
+      <w:r>
+        <w:t>]</w:t>
       </w:r>
     </w:p>
     <w:p>
@@ -1854,6 +3539,7 @@
         <w:tab/>
         <w:t>“</w:t>
       </w:r>
+      <w:proofErr w:type="gramStart"/>
       <w:r>
         <w:rPr>
           <w:color w:val="00B050"/>
@@ -1864,7 +3550,14 @@
         <w:rPr>
           <w:color w:val="00B050"/>
         </w:rPr>
-        <w:t>evice_info</w:t>
+        <w:t>evice</w:t>
+      </w:r>
+      <w:proofErr w:type="gramEnd"/>
+      <w:r>
+        <w:rPr>
+          <w:color w:val="00B050"/>
+        </w:rPr>
+        <w:t>_info</w:t>
       </w:r>
       <w:r>
         <w:t>” = Samsung A52 [String]</w:t>
@@ -1949,14 +3642,30 @@
       <w:r>
         <w:t>“</w:t>
       </w:r>
-      <w:r>
-        <w:rPr>
-          <w:color w:val="00B050"/>
-        </w:rPr>
-        <w:t>user_id</w:t>
-      </w:r>
-      <w:r>
-        <w:t>” = xxxxxx [String]</w:t>
+      <w:proofErr w:type="gramStart"/>
+      <w:r>
+        <w:rPr>
+          <w:color w:val="00B050"/>
+        </w:rPr>
+        <w:t>user</w:t>
+      </w:r>
+      <w:proofErr w:type="gramEnd"/>
+      <w:r>
+        <w:rPr>
+          <w:color w:val="00B050"/>
+        </w:rPr>
+        <w:t>_id</w:t>
+      </w:r>
+      <w:r>
+        <w:t xml:space="preserve">” = </w:t>
+      </w:r>
+      <w:proofErr w:type="spellStart"/>
+      <w:r>
+        <w:t>xxxxxx</w:t>
+      </w:r>
+      <w:proofErr w:type="spellEnd"/>
+      <w:r>
+        <w:t xml:space="preserve"> [String]</w:t>
       </w:r>
     </w:p>
     <w:p>
@@ -1973,7 +3682,15 @@
         <w:t>token</w:t>
       </w:r>
       <w:r>
-        <w:t>” = xxxxxxx [String]</w:t>
+        <w:t xml:space="preserve">” = </w:t>
+      </w:r>
+      <w:proofErr w:type="spellStart"/>
+      <w:r>
+        <w:t>xxxxxxx</w:t>
+      </w:r>
+      <w:proofErr w:type="spellEnd"/>
+      <w:r>
+        <w:t xml:space="preserve"> [String]</w:t>
       </w:r>
     </w:p>
     <w:p>
@@ -1984,14 +3701,30 @@
         <w:tab/>
         <w:t>“</w:t>
       </w:r>
-      <w:r>
-        <w:rPr>
-          <w:color w:val="00B050"/>
-        </w:rPr>
-        <w:t>refresh_token</w:t>
-      </w:r>
-      <w:r>
-        <w:t>” = xxxxxxxx [String]</w:t>
+      <w:proofErr w:type="gramStart"/>
+      <w:r>
+        <w:rPr>
+          <w:color w:val="00B050"/>
+        </w:rPr>
+        <w:t>refresh</w:t>
+      </w:r>
+      <w:proofErr w:type="gramEnd"/>
+      <w:r>
+        <w:rPr>
+          <w:color w:val="00B050"/>
+        </w:rPr>
+        <w:t>_token</w:t>
+      </w:r>
+      <w:r>
+        <w:t xml:space="preserve">” = </w:t>
+      </w:r>
+      <w:proofErr w:type="spellStart"/>
+      <w:r>
+        <w:t>xxxxxxxx</w:t>
+      </w:r>
+      <w:proofErr w:type="spellEnd"/>
+      <w:r>
+        <w:t xml:space="preserve"> [String]</w:t>
       </w:r>
     </w:p>
     <w:p>
@@ -2002,11 +3735,19 @@
         <w:tab/>
         <w:t>“</w:t>
       </w:r>
-      <w:r>
-        <w:rPr>
-          <w:color w:val="00B050"/>
-        </w:rPr>
-        <w:t>is_</w:t>
+      <w:proofErr w:type="gramStart"/>
+      <w:r>
+        <w:rPr>
+          <w:color w:val="00B050"/>
+        </w:rPr>
+        <w:t>is</w:t>
+      </w:r>
+      <w:proofErr w:type="gramEnd"/>
+      <w:r>
+        <w:rPr>
+          <w:color w:val="00B050"/>
+        </w:rPr>
+        <w:t>_</w:t>
       </w:r>
       <w:r>
         <w:rPr>
@@ -2021,7 +3762,15 @@
         <w:t>dmin</w:t>
       </w:r>
       <w:r>
-        <w:t>” = True or False [boolean]</w:t>
+        <w:t>” = True or False [</w:t>
+      </w:r>
+      <w:proofErr w:type="spellStart"/>
+      <w:r>
+        <w:t>boolean</w:t>
+      </w:r>
+      <w:proofErr w:type="spellEnd"/>
+      <w:r>
+        <w:t>]</w:t>
       </w:r>
     </w:p>
     <w:p>
@@ -2032,6 +3781,7 @@
         <w:tab/>
         <w:t>“</w:t>
       </w:r>
+      <w:proofErr w:type="gramStart"/>
       <w:r>
         <w:rPr>
           <w:color w:val="00B050"/>
@@ -2042,7 +3792,14 @@
         <w:rPr>
           <w:color w:val="00B050"/>
         </w:rPr>
-        <w:t>evice_info</w:t>
+        <w:t>evice</w:t>
+      </w:r>
+      <w:proofErr w:type="gramEnd"/>
+      <w:r>
+        <w:rPr>
+          <w:color w:val="00B050"/>
+        </w:rPr>
+        <w:t>_info</w:t>
       </w:r>
       <w:r>
         <w:t>” = Samsung A52 [String]</w:t>
@@ -2072,7 +3829,11 @@
         </w:rPr>
       </w:pPr>
       <w:r>
-        <w:t>Sever to User:</w:t>
+        <w:t>Sever to User</w:t>
+      </w:r>
+      <w:proofErr w:type="gramStart"/>
+      <w:r>
+        <w:t>:</w:t>
       </w:r>
       <w:r>
         <w:rPr>
@@ -2091,7 +3852,15 @@
           <w:color w:val="0070C0"/>
           <w:u w:val="none"/>
         </w:rPr>
-        <w:t>[respond]</w:t>
+        <w:t>[</w:t>
+      </w:r>
+      <w:proofErr w:type="gramEnd"/>
+      <w:r>
+        <w:rPr>
+          <w:color w:val="0070C0"/>
+          <w:u w:val="none"/>
+        </w:rPr>
+        <w:t>respond]</w:t>
       </w:r>
     </w:p>
     <w:p>
@@ -2149,16 +3918,18 @@
         <w:rPr>
           <w:color w:val="00B050"/>
         </w:rPr>
-        <w:t>l</w:t>
-      </w:r>
-      <w:r>
-        <w:rPr>
-          <w:color w:val="00B050"/>
-        </w:rPr>
-        <w:t>ogin_access</w:t>
-      </w:r>
-      <w:r>
-        <w:t>” = True [Boolean]</w:t>
+        <w:t>token</w:t>
+      </w:r>
+      <w:r>
+        <w:t xml:space="preserve">” = </w:t>
+      </w:r>
+      <w:proofErr w:type="spellStart"/>
+      <w:r>
+        <w:t>xxxxxx</w:t>
+      </w:r>
+      <w:proofErr w:type="spellEnd"/>
+      <w:r>
+        <w:t xml:space="preserve"> [String]</w:t>
       </w:r>
     </w:p>
     <w:p>
@@ -2169,14 +3940,30 @@
         <w:tab/>
         <w:t>“</w:t>
       </w:r>
-      <w:r>
-        <w:rPr>
-          <w:color w:val="00B050"/>
-        </w:rPr>
-        <w:t>token</w:t>
-      </w:r>
-      <w:r>
-        <w:t>” = xxxxxx [String]</w:t>
+      <w:proofErr w:type="gramStart"/>
+      <w:r>
+        <w:rPr>
+          <w:color w:val="00B050"/>
+        </w:rPr>
+        <w:t>refresh</w:t>
+      </w:r>
+      <w:proofErr w:type="gramEnd"/>
+      <w:r>
+        <w:rPr>
+          <w:color w:val="00B050"/>
+        </w:rPr>
+        <w:t>_token</w:t>
+      </w:r>
+      <w:r>
+        <w:t xml:space="preserve">” = </w:t>
+      </w:r>
+      <w:proofErr w:type="spellStart"/>
+      <w:r>
+        <w:t>xxxxxxxx</w:t>
+      </w:r>
+      <w:proofErr w:type="spellEnd"/>
+      <w:r>
+        <w:t xml:space="preserve"> [String]</w:t>
       </w:r>
     </w:p>
     <w:p>
@@ -2187,14 +3974,99 @@
         <w:tab/>
         <w:t>“</w:t>
       </w:r>
-      <w:r>
-        <w:rPr>
-          <w:color w:val="00B050"/>
-        </w:rPr>
-        <w:t>refresh_token</w:t>
-      </w:r>
-      <w:r>
-        <w:t>” = xxxxxxxx [String]</w:t>
+      <w:proofErr w:type="gramStart"/>
+      <w:r>
+        <w:rPr>
+          <w:color w:val="00B050"/>
+        </w:rPr>
+        <w:t>u</w:t>
+      </w:r>
+      <w:r>
+        <w:rPr>
+          <w:color w:val="00B050"/>
+        </w:rPr>
+        <w:t>ser</w:t>
+      </w:r>
+      <w:proofErr w:type="gramEnd"/>
+      <w:r>
+        <w:rPr>
+          <w:color w:val="00B050"/>
+        </w:rPr>
+        <w:t>_id</w:t>
+      </w:r>
+      <w:r>
+        <w:t xml:space="preserve">” = </w:t>
+      </w:r>
+      <w:proofErr w:type="spellStart"/>
+      <w:r>
+        <w:t>xxxxxx</w:t>
+      </w:r>
+      <w:proofErr w:type="spellEnd"/>
+      <w:r>
+        <w:t xml:space="preserve"> [String]</w:t>
+      </w:r>
+    </w:p>
+    <w:p>
+      <w:pPr>
+        <w:ind w:left="720"/>
+      </w:pPr>
+      <w:r>
+        <w:t>}</w:t>
+      </w:r>
+    </w:p>
+    <w:p>
+      <w:pPr>
+        <w:ind w:left="720"/>
+      </w:pPr>
+      <w:r>
+        <w:t xml:space="preserve">Save those </w:t>
+      </w:r>
+      <w:proofErr w:type="gramStart"/>
+      <w:r>
+        <w:t>data</w:t>
+      </w:r>
+      <w:r>
+        <w:t>[</w:t>
+      </w:r>
+      <w:proofErr w:type="gramEnd"/>
+      <w:r>
+        <w:t>token, refresh_token and userID]</w:t>
+      </w:r>
+      <w:r>
+        <w:t xml:space="preserve"> in device.</w:t>
+      </w:r>
+    </w:p>
+    <w:p>
+      <w:pPr>
+        <w:ind w:left="720"/>
+      </w:pPr>
+    </w:p>
+    <w:p>
+      <w:pPr>
+        <w:ind w:left="720"/>
+      </w:pPr>
+    </w:p>
+    <w:p>
+      <w:pPr>
+        <w:pStyle w:val="Heading2"/>
+        <w:ind w:left="720"/>
+        <w:rPr>
+          <w:u w:val="none"/>
+        </w:rPr>
+      </w:pPr>
+      <w:r>
+        <w:rPr>
+          <w:u w:val="none"/>
+        </w:rPr>
+        <w:t>Second Time Login if user checked remember me.</w:t>
+      </w:r>
+    </w:p>
+    <w:p>
+      <w:pPr>
+        <w:ind w:firstLine="720"/>
+      </w:pPr>
+      <w:r>
+        <w:t>{</w:t>
       </w:r>
     </w:p>
     <w:p>
@@ -2209,22 +4081,24 @@
         <w:rPr>
           <w:color w:val="00B050"/>
         </w:rPr>
-        <w:t>u</w:t>
-      </w:r>
-      <w:r>
-        <w:rPr>
-          <w:color w:val="00B050"/>
-        </w:rPr>
-        <w:t>ser</w:t>
-      </w:r>
-      <w:r>
-        <w:rPr>
-          <w:color w:val="00B050"/>
-        </w:rPr>
-        <w:t>_id</w:t>
-      </w:r>
-      <w:r>
-        <w:t>” = xxxxxx [String]</w:t>
+        <w:t>token</w:t>
+      </w:r>
+      <w:r>
+        <w:t xml:space="preserve">” = </w:t>
+      </w:r>
+      <w:proofErr w:type="gramStart"/>
+      <w:r>
+        <w:t>token</w:t>
+      </w:r>
+      <w:r>
+        <w:t xml:space="preserve">  </w:t>
+      </w:r>
+      <w:r>
+        <w:t>or</w:t>
+      </w:r>
+      <w:proofErr w:type="gramEnd"/>
+      <w:r>
+        <w:t xml:space="preserve"> none</w:t>
       </w:r>
     </w:p>
     <w:p>
@@ -2232,77 +4106,31 @@
         <w:ind w:left="720"/>
       </w:pPr>
       <w:r>
-        <w:t>}</w:t>
-      </w:r>
-    </w:p>
-    <w:p>
-      <w:pPr>
-        <w:ind w:left="720"/>
-      </w:pPr>
-      <w:r>
-        <w:t>Save those data</w:t>
-      </w:r>
-      <w:r>
-        <w:t>[token, refresh_token and userID]</w:t>
-      </w:r>
-      <w:r>
-        <w:t xml:space="preserve"> in device.</w:t>
-      </w:r>
-    </w:p>
-    <w:p>
-      <w:pPr>
-        <w:ind w:left="720"/>
-      </w:pPr>
-    </w:p>
-    <w:p>
-      <w:pPr>
-        <w:ind w:left="720"/>
-      </w:pPr>
-    </w:p>
-    <w:p>
-      <w:pPr>
-        <w:pStyle w:val="Heading2"/>
-        <w:ind w:left="720"/>
-        <w:rPr>
-          <w:u w:val="none"/>
-        </w:rPr>
-      </w:pPr>
-      <w:r>
-        <w:rPr>
-          <w:u w:val="none"/>
-        </w:rPr>
-        <w:t>Second Time Login if user checked remember me.</w:t>
-      </w:r>
-    </w:p>
-    <w:p>
-      <w:pPr>
-        <w:ind w:firstLine="720"/>
-      </w:pPr>
-      <w:r>
-        <w:t>{</w:t>
-      </w:r>
-    </w:p>
-    <w:p>
-      <w:pPr>
-        <w:ind w:left="1440"/>
-      </w:pPr>
-      <w:r>
+        <w:tab/>
         <w:t>“</w:t>
       </w:r>
-      <w:r>
-        <w:rPr>
-          <w:color w:val="00B050"/>
-        </w:rPr>
-        <w:t>l</w:t>
-      </w:r>
-      <w:r>
-        <w:rPr>
-          <w:color w:val="00B050"/>
-        </w:rPr>
-        <w:t>ogin_access</w:t>
-      </w:r>
-      <w:r>
-        <w:t>” = True [Boolean]</w:t>
+      <w:proofErr w:type="gramStart"/>
+      <w:r>
+        <w:rPr>
+          <w:color w:val="00B050"/>
+        </w:rPr>
+        <w:t>refresh</w:t>
+      </w:r>
+      <w:proofErr w:type="gramEnd"/>
+      <w:r>
+        <w:rPr>
+          <w:color w:val="00B050"/>
+        </w:rPr>
+        <w:t>_token</w:t>
+      </w:r>
+      <w:r>
+        <w:t xml:space="preserve">” = </w:t>
+      </w:r>
+      <w:r>
+        <w:t xml:space="preserve">refresh-token or </w:t>
+      </w:r>
+      <w:r>
+        <w:t>none</w:t>
       </w:r>
     </w:p>
     <w:p>
@@ -2314,23 +4142,155 @@
         <w:tab/>
         <w:t>“</w:t>
       </w:r>
-      <w:r>
-        <w:rPr>
-          <w:color w:val="00B050"/>
-        </w:rPr>
+      <w:proofErr w:type="gramStart"/>
+      <w:r>
+        <w:rPr>
+          <w:color w:val="00B050"/>
+        </w:rPr>
+        <w:t>user</w:t>
+      </w:r>
+      <w:proofErr w:type="gramEnd"/>
+      <w:r>
+        <w:rPr>
+          <w:color w:val="00B050"/>
+        </w:rPr>
+        <w:t>_id</w:t>
+      </w:r>
+      <w:r>
+        <w:t xml:space="preserve">” = </w:t>
+      </w:r>
+      <w:r>
+        <w:t xml:space="preserve">userID or </w:t>
+      </w:r>
+      <w:r>
+        <w:t xml:space="preserve">none </w:t>
+      </w:r>
+    </w:p>
+    <w:p>
+      <w:pPr>
+        <w:ind w:left="720"/>
+      </w:pPr>
+      <w:r>
+        <w:t>}</w:t>
+      </w:r>
+    </w:p>
+    <w:p/>
+    <w:p/>
+    <w:p>
+      <w:pPr>
+        <w:pStyle w:val="Heading2"/>
+        <w:rPr>
+          <w:u w:val="none"/>
+        </w:rPr>
+      </w:pPr>
+      <w:r>
+        <w:t>If login token is expired:</w:t>
+      </w:r>
+      <w:r>
+        <w:rPr>
+          <w:u w:val="none"/>
+        </w:rPr>
+        <w:t xml:space="preserve"> </w:t>
+      </w:r>
+    </w:p>
+    <w:p>
+      <w:pPr>
+        <w:pStyle w:val="Heading2"/>
+        <w:rPr>
+          <w:u w:val="none"/>
+        </w:rPr>
+      </w:pPr>
+      <w:r>
+        <w:rPr>
+          <w:u w:val="none"/>
+        </w:rPr>
+        <w:t>[</w:t>
+      </w:r>
+      <w:r>
+        <w:rPr>
+          <w:u w:val="none"/>
+        </w:rPr>
+        <w:t xml:space="preserve">For User Expiry time: </w:t>
+      </w:r>
+      <w:r>
+        <w:rPr>
+          <w:u w:val="none"/>
+        </w:rPr>
+        <w:t>40 days</w:t>
+      </w:r>
+      <w:r>
+        <w:rPr>
+          <w:u w:val="none"/>
+        </w:rPr>
+        <w:t xml:space="preserve"> &amp;&amp; For Admin Expiry time: 12 </w:t>
+      </w:r>
+      <w:proofErr w:type="spellStart"/>
+      <w:r>
+        <w:rPr>
+          <w:u w:val="none"/>
+        </w:rPr>
+        <w:t>hrs</w:t>
+      </w:r>
+      <w:proofErr w:type="spellEnd"/>
+      <w:r>
+        <w:rPr>
+          <w:u w:val="none"/>
+        </w:rPr>
+        <w:t>]</w:t>
+      </w:r>
+      <w:r>
+        <w:rPr>
+          <w:u w:val="none"/>
+        </w:rPr>
+        <w:t xml:space="preserve"> </w:t>
+      </w:r>
+    </w:p>
+    <w:p>
+      <w:r>
+        <w:t>Generally</w:t>
+      </w:r>
+      <w:r>
+        <w:t>,</w:t>
+      </w:r>
+      <w:r>
+        <w:t xml:space="preserve"> user send </w:t>
+      </w:r>
+      <w:r>
+        <w:t>“</w:t>
+      </w:r>
+      <w:r>
         <w:t>token</w:t>
       </w:r>
       <w:r>
-        <w:t xml:space="preserve">” = </w:t>
-      </w:r>
-      <w:r>
-        <w:t>token</w:t>
-      </w:r>
-      <w:r>
-        <w:t xml:space="preserve">  </w:t>
-      </w:r>
-      <w:r>
-        <w:t>or none</w:t>
+        <w:t>”</w:t>
+      </w:r>
+      <w:r>
+        <w:t xml:space="preserve"> and </w:t>
+      </w:r>
+      <w:r>
+        <w:t>“</w:t>
+      </w:r>
+      <w:r>
+        <w:t>userID</w:t>
+      </w:r>
+      <w:r>
+        <w:t>” for login.</w:t>
+      </w:r>
+    </w:p>
+    <w:p>
+      <w:r>
+        <w:t xml:space="preserve"> If token is expired.  Server uses “refresh_token” </w:t>
+      </w:r>
+      <w:r>
+        <w:t xml:space="preserve">to create new “token” and send back to user. </w:t>
+      </w:r>
+    </w:p>
+    <w:p>
+      <w:pPr>
+        <w:ind w:firstLine="720"/>
+      </w:pPr>
+      <w:r>
+        <w:t>{</w:t>
       </w:r>
     </w:p>
     <w:p>
@@ -2345,16 +4305,18 @@
         <w:rPr>
           <w:color w:val="00B050"/>
         </w:rPr>
-        <w:t>refresh_token</w:t>
+        <w:t>token</w:t>
       </w:r>
       <w:r>
         <w:t xml:space="preserve">” = </w:t>
       </w:r>
-      <w:r>
-        <w:t xml:space="preserve">refresh-token or </w:t>
-      </w:r>
-      <w:r>
-        <w:t>none</w:t>
+      <w:proofErr w:type="spellStart"/>
+      <w:r>
+        <w:t>xxxxxx</w:t>
+      </w:r>
+      <w:proofErr w:type="spellEnd"/>
+      <w:r>
+        <w:t xml:space="preserve"> [String]</w:t>
       </w:r>
     </w:p>
     <w:p>
@@ -2365,162 +4327,30 @@
         <w:tab/>
         <w:t>“</w:t>
       </w:r>
-      <w:r>
-        <w:rPr>
-          <w:color w:val="00B050"/>
-        </w:rPr>
-        <w:t>user_id</w:t>
+      <w:proofErr w:type="gramStart"/>
+      <w:r>
+        <w:rPr>
+          <w:color w:val="00B050"/>
+        </w:rPr>
+        <w:t>refresh</w:t>
+      </w:r>
+      <w:proofErr w:type="gramEnd"/>
+      <w:r>
+        <w:rPr>
+          <w:color w:val="00B050"/>
+        </w:rPr>
+        <w:t>_token</w:t>
       </w:r>
       <w:r>
         <w:t xml:space="preserve">” = </w:t>
       </w:r>
-      <w:r>
-        <w:t xml:space="preserve">userID or </w:t>
-      </w:r>
-      <w:r>
-        <w:t xml:space="preserve">none </w:t>
-      </w:r>
-    </w:p>
-    <w:p>
-      <w:pPr>
-        <w:ind w:left="720"/>
-      </w:pPr>
-      <w:r>
-        <w:t>}</w:t>
-      </w:r>
-    </w:p>
-    <w:p/>
-    <w:p/>
-    <w:p>
-      <w:pPr>
-        <w:pStyle w:val="Heading2"/>
-        <w:rPr>
-          <w:u w:val="none"/>
-        </w:rPr>
-      </w:pPr>
-      <w:r>
-        <w:t>If login token is expired:</w:t>
-      </w:r>
-      <w:r>
-        <w:rPr>
-          <w:u w:val="none"/>
-        </w:rPr>
-        <w:t xml:space="preserve"> </w:t>
-      </w:r>
-    </w:p>
-    <w:p>
-      <w:pPr>
-        <w:pStyle w:val="Heading2"/>
-        <w:rPr>
-          <w:u w:val="none"/>
-        </w:rPr>
-      </w:pPr>
-      <w:r>
-        <w:rPr>
-          <w:u w:val="none"/>
-        </w:rPr>
-        <w:t>[</w:t>
-      </w:r>
-      <w:r>
-        <w:rPr>
-          <w:u w:val="none"/>
-        </w:rPr>
-        <w:t xml:space="preserve">For User Expiry time: </w:t>
-      </w:r>
-      <w:r>
-        <w:rPr>
-          <w:u w:val="none"/>
-        </w:rPr>
-        <w:t>40 days</w:t>
-      </w:r>
-      <w:r>
-        <w:rPr>
-          <w:u w:val="none"/>
-        </w:rPr>
-        <w:t xml:space="preserve"> &amp;&amp; For Admin Expiry time: 12 hrs</w:t>
-      </w:r>
-      <w:r>
-        <w:rPr>
-          <w:u w:val="none"/>
-        </w:rPr>
-        <w:t>]</w:t>
-      </w:r>
-      <w:r>
-        <w:rPr>
-          <w:u w:val="none"/>
-        </w:rPr>
-        <w:t xml:space="preserve"> </w:t>
-      </w:r>
-    </w:p>
-    <w:p>
-      <w:r>
-        <w:t>Generally</w:t>
-      </w:r>
-      <w:r>
-        <w:t>,</w:t>
-      </w:r>
-      <w:r>
-        <w:t xml:space="preserve"> user send </w:t>
-      </w:r>
-      <w:r>
-        <w:t>“</w:t>
-      </w:r>
-      <w:r>
-        <w:t>token</w:t>
-      </w:r>
-      <w:r>
-        <w:t>”</w:t>
-      </w:r>
-      <w:r>
-        <w:t xml:space="preserve"> and </w:t>
-      </w:r>
-      <w:r>
-        <w:t>“</w:t>
-      </w:r>
-      <w:r>
-        <w:t>userID</w:t>
-      </w:r>
-      <w:r>
-        <w:t>” for login.</w:t>
-      </w:r>
-    </w:p>
-    <w:p>
-      <w:r>
-        <w:t xml:space="preserve"> If token is expired.  Server uses “refresh_token” </w:t>
-      </w:r>
-      <w:r>
-        <w:t xml:space="preserve">to create new “token” and send back to user. </w:t>
-      </w:r>
-    </w:p>
-    <w:p>
-      <w:pPr>
-        <w:ind w:firstLine="720"/>
-      </w:pPr>
-      <w:r>
-        <w:t>{</w:t>
-      </w:r>
-    </w:p>
-    <w:p>
-      <w:pPr>
-        <w:ind w:left="1440"/>
-      </w:pPr>
-      <w:r>
-        <w:t>“</w:t>
-      </w:r>
-      <w:r>
-        <w:rPr>
-          <w:color w:val="00B050"/>
-        </w:rPr>
-        <w:t>l</w:t>
-      </w:r>
-      <w:r>
-        <w:rPr>
-          <w:color w:val="00B050"/>
-        </w:rPr>
-        <w:t>ogin_access</w:t>
-      </w:r>
-      <w:r>
-        <w:t>” = True [Boolean]</w:t>
+      <w:proofErr w:type="spellStart"/>
+      <w:r>
+        <w:t>xxxxxxxx</w:t>
+      </w:r>
+      <w:proofErr w:type="spellEnd"/>
+      <w:r>
+        <w:t xml:space="preserve"> [String]</w:t>
       </w:r>
     </w:p>
     <w:p>
@@ -2531,14 +4361,30 @@
         <w:tab/>
         <w:t>“</w:t>
       </w:r>
-      <w:r>
-        <w:rPr>
-          <w:color w:val="00B050"/>
-        </w:rPr>
-        <w:t>token</w:t>
-      </w:r>
-      <w:r>
-        <w:t>” = xxxxxx [String]</w:t>
+      <w:proofErr w:type="gramStart"/>
+      <w:r>
+        <w:rPr>
+          <w:color w:val="00B050"/>
+        </w:rPr>
+        <w:t>user</w:t>
+      </w:r>
+      <w:proofErr w:type="gramEnd"/>
+      <w:r>
+        <w:rPr>
+          <w:color w:val="00B050"/>
+        </w:rPr>
+        <w:t>_id</w:t>
+      </w:r>
+      <w:r>
+        <w:t xml:space="preserve">” = </w:t>
+      </w:r>
+      <w:proofErr w:type="spellStart"/>
+      <w:r>
+        <w:t>xxxxxx</w:t>
+      </w:r>
+      <w:proofErr w:type="spellEnd"/>
+      <w:r>
+        <w:t xml:space="preserve"> [String]</w:t>
       </w:r>
     </w:p>
     <w:p>
@@ -2546,42 +4392,6 @@
         <w:ind w:left="720"/>
       </w:pPr>
       <w:r>
-        <w:tab/>
-        <w:t>“</w:t>
-      </w:r>
-      <w:r>
-        <w:rPr>
-          <w:color w:val="00B050"/>
-        </w:rPr>
-        <w:t>refresh_token</w:t>
-      </w:r>
-      <w:r>
-        <w:t>” = xxxxxxxx [String]</w:t>
-      </w:r>
-    </w:p>
-    <w:p>
-      <w:pPr>
-        <w:ind w:left="720"/>
-      </w:pPr>
-      <w:r>
-        <w:tab/>
-        <w:t>“</w:t>
-      </w:r>
-      <w:r>
-        <w:rPr>
-          <w:color w:val="00B050"/>
-        </w:rPr>
-        <w:t>user_id</w:t>
-      </w:r>
-      <w:r>
-        <w:t>” = xxxxxx [String]</w:t>
-      </w:r>
-    </w:p>
-    <w:p>
-      <w:pPr>
-        <w:ind w:left="720"/>
-      </w:pPr>
-      <w:r>
         <w:t>}</w:t>
       </w:r>
     </w:p>
@@ -2594,10 +4404,10 @@
         <w:br/>
       </w:r>
       <w:r>
-        <w:t>Error Handling</w:t>
-      </w:r>
-      <w:r>
-        <w:t xml:space="preserve"> for Login</w:t>
+        <w:t>Error</w:t>
+      </w:r>
+      <w:r>
+        <w:t xml:space="preserve"> Type</w:t>
       </w:r>
       <w:r>
         <w:t>:</w:t>
@@ -2798,15 +4608,22 @@
     </w:p>
     <w:p>
       <w:r>
-        <w:lastRenderedPageBreak/>
         <w:tab/>
         <w:t>“</w:t>
       </w:r>
-      <w:r>
-        <w:rPr>
-          <w:color w:val="00B050"/>
-        </w:rPr>
-        <w:t>login_access</w:t>
+      <w:proofErr w:type="gramStart"/>
+      <w:r>
+        <w:rPr>
+          <w:color w:val="00B050"/>
+        </w:rPr>
+        <w:t>req</w:t>
+      </w:r>
+      <w:proofErr w:type="gramEnd"/>
+      <w:r>
+        <w:rPr>
+          <w:color w:val="00B050"/>
+        </w:rPr>
+        <w:t>_access</w:t>
       </w:r>
       <w:r>
         <w:t>” = False</w:t>
@@ -2820,11 +4637,19 @@
         <w:tab/>
         <w:t>“</w:t>
       </w:r>
-      <w:r>
-        <w:rPr>
-          <w:color w:val="00B050"/>
-        </w:rPr>
-        <w:t>error_code</w:t>
+      <w:proofErr w:type="gramStart"/>
+      <w:r>
+        <w:rPr>
+          <w:color w:val="00B050"/>
+        </w:rPr>
+        <w:t>error</w:t>
+      </w:r>
+      <w:proofErr w:type="gramEnd"/>
+      <w:r>
+        <w:rPr>
+          <w:color w:val="00B050"/>
+        </w:rPr>
+        <w:t>_code</w:t>
       </w:r>
       <w:r>
         <w:t xml:space="preserve">” = </w:t>
@@ -2878,11 +4703,19 @@
         <w:tab/>
         <w:t>“</w:t>
       </w:r>
-      <w:r>
-        <w:rPr>
-          <w:color w:val="00B050"/>
-        </w:rPr>
-        <w:t>login_access</w:t>
+      <w:proofErr w:type="gramStart"/>
+      <w:r>
+        <w:rPr>
+          <w:color w:val="00B050"/>
+        </w:rPr>
+        <w:t>req</w:t>
+      </w:r>
+      <w:proofErr w:type="gramEnd"/>
+      <w:r>
+        <w:rPr>
+          <w:color w:val="00B050"/>
+        </w:rPr>
+        <w:t>_access</w:t>
       </w:r>
       <w:r>
         <w:t>” = False</w:t>
@@ -2893,11 +4726,19 @@
         <w:tab/>
         <w:t>“</w:t>
       </w:r>
-      <w:r>
-        <w:rPr>
-          <w:color w:val="00B050"/>
-        </w:rPr>
-        <w:t>error_code</w:t>
+      <w:proofErr w:type="gramStart"/>
+      <w:r>
+        <w:rPr>
+          <w:color w:val="00B050"/>
+        </w:rPr>
+        <w:t>error</w:t>
+      </w:r>
+      <w:proofErr w:type="gramEnd"/>
+      <w:r>
+        <w:rPr>
+          <w:color w:val="00B050"/>
+        </w:rPr>
+        <w:t>_code</w:t>
       </w:r>
       <w:r>
         <w:t xml:space="preserve">” = </w:t>
@@ -2951,7 +4792,15 @@
         <w:t>,</w:t>
       </w:r>
       <w:r>
-        <w:t xml:space="preserve"> User [both types of user] have to login with that password given by admin and they have interface to change password with confirm password. </w:t>
+        <w:t xml:space="preserve"> User [both types of </w:t>
+      </w:r>
+      <w:proofErr w:type="gramStart"/>
+      <w:r>
+        <w:t>user</w:t>
+      </w:r>
+      <w:proofErr w:type="gramEnd"/>
+      <w:r>
+        <w:t xml:space="preserve">] have to login with that password given by admin and they have interface to change password with confirm password. </w:t>
       </w:r>
     </w:p>
     <w:p>
@@ -3005,7 +4854,15 @@
     <w:p/>
     <w:p>
       <w:r>
-        <w:t>Path for “register” : “https://........../”</w:t>
+        <w:t>Path for “register</w:t>
+      </w:r>
+      <w:proofErr w:type="gramStart"/>
+      <w:r>
+        <w:t>” :</w:t>
+      </w:r>
+      <w:proofErr w:type="gramEnd"/>
+      <w:r>
+        <w:t xml:space="preserve"> “https://........../”</w:t>
       </w:r>
     </w:p>
     <w:p>
@@ -3404,7 +5261,19 @@
         </w:rPr>
       </w:pPr>
       <w:r>
-        <w:t>Data Send To Server:</w:t>
+        <w:t xml:space="preserve">Data Send </w:t>
+      </w:r>
+      <w:proofErr w:type="gramStart"/>
+      <w:r>
+        <w:t>To</w:t>
+      </w:r>
+      <w:proofErr w:type="gramEnd"/>
+      <w:r>
+        <w:t xml:space="preserve"> Server</w:t>
+      </w:r>
+      <w:proofErr w:type="gramStart"/>
+      <w:r>
+        <w:t>:</w:t>
       </w:r>
       <w:r>
         <w:rPr>
@@ -3417,7 +5286,15 @@
           <w:color w:val="0070C0"/>
           <w:u w:val="none"/>
         </w:rPr>
-        <w:t>[request]</w:t>
+        <w:t>[</w:t>
+      </w:r>
+      <w:proofErr w:type="gramEnd"/>
+      <w:r>
+        <w:rPr>
+          <w:color w:val="0070C0"/>
+          <w:u w:val="none"/>
+        </w:rPr>
+        <w:t>request]</w:t>
       </w:r>
     </w:p>
     <w:p>
@@ -3435,14 +5312,27 @@
       <w:r>
         <w:t>“</w:t>
       </w:r>
-      <w:r>
-        <w:rPr>
-          <w:color w:val="00B050"/>
-        </w:rPr>
-        <w:t>user_id</w:t>
-      </w:r>
-      <w:r>
-        <w:t xml:space="preserve">” : </w:t>
+      <w:proofErr w:type="gramStart"/>
+      <w:r>
+        <w:rPr>
+          <w:color w:val="00B050"/>
+        </w:rPr>
+        <w:t>user</w:t>
+      </w:r>
+      <w:proofErr w:type="gramEnd"/>
+      <w:r>
+        <w:rPr>
+          <w:color w:val="00B050"/>
+        </w:rPr>
+        <w:t>_id</w:t>
+      </w:r>
+      <w:proofErr w:type="gramStart"/>
+      <w:r>
+        <w:t>” :</w:t>
+      </w:r>
+      <w:proofErr w:type="gramEnd"/>
+      <w:r>
+        <w:t xml:space="preserve"> </w:t>
       </w:r>
       <w:r>
         <w:t>userID</w:t>
@@ -3467,9 +5357,11 @@
         </w:rPr>
         <w:t>password</w:t>
       </w:r>
+      <w:proofErr w:type="gramStart"/>
       <w:r>
         <w:t>” :</w:t>
       </w:r>
+      <w:proofErr w:type="gramEnd"/>
       <w:r>
         <w:tab/>
       </w:r>
@@ -3485,10 +5377,23 @@
         <w:rPr>
           <w:color w:val="00B050"/>
         </w:rPr>
-        <w:t>“f_name</w:t>
-      </w:r>
-      <w:r>
-        <w:t xml:space="preserve">” : </w:t>
+        <w:t>“</w:t>
+      </w:r>
+      <w:proofErr w:type="spellStart"/>
+      <w:r>
+        <w:rPr>
+          <w:color w:val="00B050"/>
+        </w:rPr>
+        <w:t>f_name</w:t>
+      </w:r>
+      <w:proofErr w:type="spellEnd"/>
+      <w:proofErr w:type="gramStart"/>
+      <w:r>
+        <w:t>” :</w:t>
+      </w:r>
+      <w:proofErr w:type="gramEnd"/>
+      <w:r>
+        <w:t xml:space="preserve"> </w:t>
       </w:r>
       <w:r>
         <w:t>First Name</w:t>
@@ -3501,14 +5406,21 @@
       <w:r>
         <w:t>“</w:t>
       </w:r>
+      <w:proofErr w:type="spellStart"/>
       <w:r>
         <w:rPr>
           <w:color w:val="00B050"/>
         </w:rPr>
         <w:t>m_name</w:t>
       </w:r>
-      <w:r>
-        <w:t xml:space="preserve">” : </w:t>
+      <w:proofErr w:type="spellEnd"/>
+      <w:proofErr w:type="gramStart"/>
+      <w:r>
+        <w:t>” :</w:t>
+      </w:r>
+      <w:proofErr w:type="gramEnd"/>
+      <w:r>
+        <w:t xml:space="preserve"> </w:t>
       </w:r>
       <w:r>
         <w:t>Middle Name</w:t>
@@ -3521,14 +5433,21 @@
       <w:r>
         <w:t>“</w:t>
       </w:r>
+      <w:proofErr w:type="spellStart"/>
       <w:r>
         <w:rPr>
           <w:color w:val="00B050"/>
         </w:rPr>
         <w:t>l_name</w:t>
       </w:r>
-      <w:r>
-        <w:t xml:space="preserve">” : </w:t>
+      <w:proofErr w:type="spellEnd"/>
+      <w:proofErr w:type="gramStart"/>
+      <w:r>
+        <w:t>” :</w:t>
+      </w:r>
+      <w:proofErr w:type="gramEnd"/>
+      <w:r>
+        <w:t xml:space="preserve"> </w:t>
       </w:r>
       <w:r>
         <w:t xml:space="preserve">Last Name </w:t>
@@ -3553,8 +5472,13 @@
         </w:rPr>
         <w:t>sex</w:t>
       </w:r>
-      <w:r>
-        <w:t xml:space="preserve">” : </w:t>
+      <w:proofErr w:type="gramStart"/>
+      <w:r>
+        <w:t>” :</w:t>
+      </w:r>
+      <w:proofErr w:type="gramEnd"/>
+      <w:r>
+        <w:t xml:space="preserve"> </w:t>
       </w:r>
       <w:r>
         <w:t>Sex</w:t>
@@ -3579,8 +5503,13 @@
         </w:rPr>
         <w:t>dob</w:t>
       </w:r>
-      <w:r>
-        <w:t xml:space="preserve">” : </w:t>
+      <w:proofErr w:type="gramStart"/>
+      <w:r>
+        <w:t>” :</w:t>
+      </w:r>
+      <w:proofErr w:type="gramEnd"/>
+      <w:r>
+        <w:t xml:space="preserve"> </w:t>
       </w:r>
       <w:r>
         <w:t>Date of Birth</w:t>
@@ -3596,14 +5525,29 @@
       <w:r>
         <w:t>“</w:t>
       </w:r>
-      <w:r>
-        <w:rPr>
-          <w:color w:val="00B050"/>
-        </w:rPr>
-        <w:t>user_type</w:t>
-      </w:r>
-      <w:r>
-        <w:t xml:space="preserve">” : </w:t>
+      <w:proofErr w:type="spellStart"/>
+      <w:proofErr w:type="gramStart"/>
+      <w:r>
+        <w:rPr>
+          <w:color w:val="00B050"/>
+        </w:rPr>
+        <w:t>user</w:t>
+      </w:r>
+      <w:proofErr w:type="gramEnd"/>
+      <w:r>
+        <w:rPr>
+          <w:color w:val="00B050"/>
+        </w:rPr>
+        <w:t>_type</w:t>
+      </w:r>
+      <w:proofErr w:type="spellEnd"/>
+      <w:proofErr w:type="gramStart"/>
+      <w:r>
+        <w:t>” :</w:t>
+      </w:r>
+      <w:proofErr w:type="gramEnd"/>
+      <w:r>
+        <w:t xml:space="preserve"> </w:t>
       </w:r>
       <w:r>
         <w:t>User Type</w:t>
@@ -3626,8 +5570,13 @@
         </w:rPr>
         <w:t>province</w:t>
       </w:r>
-      <w:r>
-        <w:t xml:space="preserve">” : </w:t>
+      <w:proofErr w:type="gramStart"/>
+      <w:r>
+        <w:t>” :</w:t>
+      </w:r>
+      <w:proofErr w:type="gramEnd"/>
+      <w:r>
+        <w:t xml:space="preserve"> </w:t>
       </w:r>
       <w:r>
         <w:t>Province</w:t>
@@ -3649,8 +5598,13 @@
         </w:rPr>
         <w:t>district</w:t>
       </w:r>
-      <w:r>
-        <w:t xml:space="preserve">” : </w:t>
+      <w:proofErr w:type="gramStart"/>
+      <w:r>
+        <w:t>” :</w:t>
+      </w:r>
+      <w:proofErr w:type="gramEnd"/>
+      <w:r>
+        <w:t xml:space="preserve"> </w:t>
       </w:r>
       <w:r>
         <w:t>District</w:t>
@@ -3675,8 +5629,13 @@
         </w:rPr>
         <w:t>municipal</w:t>
       </w:r>
-      <w:r>
-        <w:t xml:space="preserve">” : </w:t>
+      <w:proofErr w:type="gramStart"/>
+      <w:r>
+        <w:t>” :</w:t>
+      </w:r>
+      <w:proofErr w:type="gramEnd"/>
+      <w:r>
+        <w:t xml:space="preserve"> </w:t>
       </w:r>
       <w:r>
         <w:t>Municipal</w:t>
@@ -3698,8 +5657,13 @@
         </w:rPr>
         <w:t>ward</w:t>
       </w:r>
-      <w:r>
-        <w:t xml:space="preserve">” : </w:t>
+      <w:proofErr w:type="gramStart"/>
+      <w:r>
+        <w:t>” :</w:t>
+      </w:r>
+      <w:proofErr w:type="gramEnd"/>
+      <w:r>
+        <w:t xml:space="preserve"> </w:t>
       </w:r>
       <w:r>
         <w:t>Ward</w:t>
@@ -3724,8 +5688,13 @@
         </w:rPr>
         <w:t>tole</w:t>
       </w:r>
-      <w:r>
-        <w:t xml:space="preserve">” : </w:t>
+      <w:proofErr w:type="gramStart"/>
+      <w:r>
+        <w:t>” :</w:t>
+      </w:r>
+      <w:proofErr w:type="gramEnd"/>
+      <w:r>
+        <w:t xml:space="preserve"> </w:t>
       </w:r>
       <w:r>
         <w:t>Tole</w:t>
@@ -3750,8 +5719,13 @@
         </w:rPr>
         <w:t>phone</w:t>
       </w:r>
-      <w:r>
-        <w:t xml:space="preserve">” : </w:t>
+      <w:proofErr w:type="gramStart"/>
+      <w:r>
+        <w:t>” :</w:t>
+      </w:r>
+      <w:proofErr w:type="gramEnd"/>
+      <w:r>
+        <w:t xml:space="preserve"> </w:t>
       </w:r>
       <w:r>
         <w:t>Phone</w:t>
@@ -3776,8 +5750,13 @@
         </w:rPr>
         <w:t>phone2</w:t>
       </w:r>
-      <w:r>
-        <w:t xml:space="preserve">” : </w:t>
+      <w:proofErr w:type="gramStart"/>
+      <w:r>
+        <w:t>” :</w:t>
+      </w:r>
+      <w:proofErr w:type="gramEnd"/>
+      <w:r>
+        <w:t xml:space="preserve"> </w:t>
       </w:r>
       <w:r>
         <w:t>Secondary Phone</w:t>
@@ -3796,8 +5775,13 @@
         </w:rPr>
         <w:t>email</w:t>
       </w:r>
-      <w:r>
-        <w:t xml:space="preserve">” : </w:t>
+      <w:proofErr w:type="gramStart"/>
+      <w:r>
+        <w:t>” :</w:t>
+      </w:r>
+      <w:proofErr w:type="gramEnd"/>
+      <w:r>
+        <w:t xml:space="preserve"> </w:t>
       </w:r>
       <w:r>
         <w:t>Email</w:t>
@@ -3816,8 +5800,13 @@
         </w:rPr>
         <w:t>facebook</w:t>
       </w:r>
-      <w:r>
-        <w:t xml:space="preserve">” : </w:t>
+      <w:proofErr w:type="gramStart"/>
+      <w:r>
+        <w:t>” :</w:t>
+      </w:r>
+      <w:proofErr w:type="gramEnd"/>
+      <w:r>
+        <w:t xml:space="preserve"> </w:t>
       </w:r>
       <w:r>
         <w:t>Facebook</w:t>
@@ -3830,14 +5819,21 @@
       <w:r>
         <w:t>“</w:t>
       </w:r>
+      <w:proofErr w:type="spellStart"/>
       <w:r>
         <w:rPr>
           <w:color w:val="00B050"/>
         </w:rPr>
         <w:t>whatsapp</w:t>
       </w:r>
-      <w:r>
-        <w:t xml:space="preserve">” : </w:t>
+      <w:proofErr w:type="spellEnd"/>
+      <w:proofErr w:type="gramStart"/>
+      <w:r>
+        <w:t>” :</w:t>
+      </w:r>
+      <w:proofErr w:type="gramEnd"/>
+      <w:r>
+        <w:t xml:space="preserve"> </w:t>
       </w:r>
       <w:r>
         <w:t>WhatsApp</w:t>
@@ -3856,8 +5852,13 @@
         </w:rPr>
         <w:t>about</w:t>
       </w:r>
-      <w:r>
-        <w:t xml:space="preserve">” : </w:t>
+      <w:proofErr w:type="gramStart"/>
+      <w:r>
+        <w:t>” :</w:t>
+      </w:r>
+      <w:proofErr w:type="gramEnd"/>
+      <w:r>
+        <w:t xml:space="preserve"> </w:t>
       </w:r>
       <w:r>
         <w:t>About</w:t>
@@ -3870,14 +5871,29 @@
       <w:r>
         <w:t>“</w:t>
       </w:r>
-      <w:r>
-        <w:rPr>
-          <w:color w:val="00B050"/>
-        </w:rPr>
-        <w:t>profile_pic</w:t>
-      </w:r>
-      <w:r>
-        <w:t xml:space="preserve">” : </w:t>
+      <w:proofErr w:type="spellStart"/>
+      <w:proofErr w:type="gramStart"/>
+      <w:r>
+        <w:rPr>
+          <w:color w:val="00B050"/>
+        </w:rPr>
+        <w:t>profile</w:t>
+      </w:r>
+      <w:proofErr w:type="gramEnd"/>
+      <w:r>
+        <w:rPr>
+          <w:color w:val="00B050"/>
+        </w:rPr>
+        <w:t>_pic</w:t>
+      </w:r>
+      <w:proofErr w:type="spellEnd"/>
+      <w:proofErr w:type="gramStart"/>
+      <w:r>
+        <w:t>” :</w:t>
+      </w:r>
+      <w:proofErr w:type="gramEnd"/>
+      <w:r>
+        <w:t xml:space="preserve"> </w:t>
       </w:r>
       <w:r>
         <w:t>Profile Picture</w:t>
@@ -3891,14 +5907,29 @@
         <w:tab/>
         <w:t>“</w:t>
       </w:r>
-      <w:r>
-        <w:rPr>
-          <w:color w:val="00B050"/>
-        </w:rPr>
-        <w:t>created_by</w:t>
-      </w:r>
-      <w:r>
-        <w:t>” : Created_By</w:t>
+      <w:proofErr w:type="spellStart"/>
+      <w:proofErr w:type="gramStart"/>
+      <w:r>
+        <w:rPr>
+          <w:color w:val="00B050"/>
+        </w:rPr>
+        <w:t>created</w:t>
+      </w:r>
+      <w:proofErr w:type="gramEnd"/>
+      <w:r>
+        <w:rPr>
+          <w:color w:val="00B050"/>
+        </w:rPr>
+        <w:t>_by</w:t>
+      </w:r>
+      <w:proofErr w:type="spellEnd"/>
+      <w:proofErr w:type="gramStart"/>
+      <w:r>
+        <w:t>” :</w:t>
+      </w:r>
+      <w:proofErr w:type="gramEnd"/>
+      <w:r>
+        <w:t xml:space="preserve"> Created_By</w:t>
       </w:r>
     </w:p>
     <w:p>
@@ -3929,7 +5960,15 @@
     </w:p>
     <w:p>
       <w:r>
-        <w:t>For Registration Faild:</w:t>
+        <w:t xml:space="preserve">For Registration </w:t>
+      </w:r>
+      <w:proofErr w:type="spellStart"/>
+      <w:r>
+        <w:t>Faild</w:t>
+      </w:r>
+      <w:proofErr w:type="spellEnd"/>
+      <w:r>
+        <w:t>:</w:t>
       </w:r>
     </w:p>
     <w:p>
@@ -3948,13 +5987,27 @@
         <w:rPr>
           <w:color w:val="00B050"/>
         </w:rPr>
-        <w:t>'registration_success</w:t>
-      </w:r>
-      <w:r>
-        <w:rPr>
-          <w:color w:val="00B050"/>
-        </w:rPr>
-        <w:t>ful</w:t>
+        <w:t>'</w:t>
+      </w:r>
+      <w:proofErr w:type="gramStart"/>
+      <w:r>
+        <w:rPr>
+          <w:color w:val="00B050"/>
+        </w:rPr>
+        <w:t>re</w:t>
+      </w:r>
+      <w:r>
+        <w:rPr>
+          <w:color w:val="00B050"/>
+        </w:rPr>
+        <w:t>q</w:t>
+      </w:r>
+      <w:proofErr w:type="gramEnd"/>
+      <w:r>
+        <w:rPr>
+          <w:color w:val="00B050"/>
+        </w:rPr>
+        <w:t>_access</w:t>
       </w:r>
       <w:r>
         <w:rPr>
@@ -3990,7 +6043,21 @@
         <w:rPr>
           <w:color w:val="00B050"/>
         </w:rPr>
-        <w:t>'error_code'</w:t>
+        <w:t>'</w:t>
+      </w:r>
+      <w:proofErr w:type="gramStart"/>
+      <w:r>
+        <w:rPr>
+          <w:color w:val="00B050"/>
+        </w:rPr>
+        <w:t>error</w:t>
+      </w:r>
+      <w:proofErr w:type="gramEnd"/>
+      <w:r>
+        <w:rPr>
+          <w:color w:val="00B050"/>
+        </w:rPr>
+        <w:t>_code'</w:t>
       </w:r>
       <w:r>
         <w:t>: '</w:t>
@@ -4046,13 +6113,27 @@
         <w:rPr>
           <w:color w:val="00B050"/>
         </w:rPr>
-        <w:t>'registration_success</w:t>
-      </w:r>
-      <w:r>
-        <w:rPr>
-          <w:color w:val="00B050"/>
-        </w:rPr>
-        <w:t>ful</w:t>
+        <w:t>'</w:t>
+      </w:r>
+      <w:proofErr w:type="gramStart"/>
+      <w:r>
+        <w:rPr>
+          <w:color w:val="00B050"/>
+        </w:rPr>
+        <w:t>re</w:t>
+      </w:r>
+      <w:r>
+        <w:rPr>
+          <w:color w:val="00B050"/>
+        </w:rPr>
+        <w:t>q</w:t>
+      </w:r>
+      <w:proofErr w:type="gramEnd"/>
+      <w:r>
+        <w:rPr>
+          <w:color w:val="00B050"/>
+        </w:rPr>
+        <w:t>_access</w:t>
       </w:r>
       <w:r>
         <w:rPr>
@@ -4113,19 +6194,56 @@
         <w:rPr>
           <w:color w:val="00B050"/>
         </w:rPr>
-        <w:t xml:space="preserve">'check_userid' </w:t>
-      </w:r>
-      <w:r>
-        <w:t xml:space="preserve">: </w:t>
-      </w:r>
-      <w:r>
         <w:t>'</w:t>
       </w:r>
-      <w:r>
-        <w:t>https://………./</w:t>
-      </w:r>
-      <w:r>
-        <w:t>api/auth/check-userid/',</w:t>
+      <w:proofErr w:type="spellStart"/>
+      <w:r>
+        <w:rPr>
+          <w:color w:val="00B050"/>
+        </w:rPr>
+        <w:t>check_userid</w:t>
+      </w:r>
+      <w:proofErr w:type="spellEnd"/>
+      <w:proofErr w:type="gramStart"/>
+      <w:r>
+        <w:rPr>
+          <w:color w:val="00B050"/>
+        </w:rPr>
+        <w:t xml:space="preserve">' </w:t>
+      </w:r>
+      <w:r>
+        <w:t>:</w:t>
+      </w:r>
+      <w:proofErr w:type="gramEnd"/>
+      <w:r>
+        <w:t xml:space="preserve"> </w:t>
+      </w:r>
+      <w:r>
+        <w:t>'</w:t>
+      </w:r>
+      <w:r>
+        <w:t>https://……</w:t>
+      </w:r>
+      <w:proofErr w:type="gramStart"/>
+      <w:r>
+        <w:t>…./</w:t>
+      </w:r>
+      <w:proofErr w:type="spellStart"/>
+      <w:proofErr w:type="gramEnd"/>
+      <w:r>
+        <w:t>api</w:t>
+      </w:r>
+      <w:proofErr w:type="spellEnd"/>
+      <w:r>
+        <w:t>/auth/check-</w:t>
+      </w:r>
+      <w:proofErr w:type="spellStart"/>
+      <w:r>
+        <w:t>userid</w:t>
+      </w:r>
+      <w:proofErr w:type="spellEnd"/>
+      <w:r>
+        <w:t>/',</w:t>
       </w:r>
     </w:p>
     <w:p/>
@@ -4187,14 +6305,27 @@
         <w:tab/>
         <w:t xml:space="preserve">    “</w:t>
       </w:r>
-      <w:r>
-        <w:rPr>
-          <w:color w:val="00B050"/>
-        </w:rPr>
-        <w:t>user_id</w:t>
-      </w:r>
-      <w:r>
-        <w:t>” : UserID</w:t>
+      <w:proofErr w:type="gramStart"/>
+      <w:r>
+        <w:rPr>
+          <w:color w:val="00B050"/>
+        </w:rPr>
+        <w:t>user</w:t>
+      </w:r>
+      <w:proofErr w:type="gramEnd"/>
+      <w:r>
+        <w:rPr>
+          <w:color w:val="00B050"/>
+        </w:rPr>
+        <w:t>_id</w:t>
+      </w:r>
+      <w:proofErr w:type="gramStart"/>
+      <w:r>
+        <w:t>” :</w:t>
+      </w:r>
+      <w:proofErr w:type="gramEnd"/>
+      <w:r>
+        <w:t xml:space="preserve"> UserID</w:t>
       </w:r>
     </w:p>
     <w:p>
@@ -4250,8 +6381,13 @@
         </w:rPr>
         <w:t>status</w:t>
       </w:r>
-      <w:r>
-        <w:t>” : 1 or 0 [Integer]</w:t>
+      <w:proofErr w:type="gramStart"/>
+      <w:r>
+        <w:t>” :</w:t>
+      </w:r>
+      <w:proofErr w:type="gramEnd"/>
+      <w:r>
+        <w:t xml:space="preserve"> 1 or 0 [Integer]</w:t>
       </w:r>
     </w:p>
     <w:p>
@@ -4319,12 +6455,14 @@
       </w:r>
     </w:p>
     <w:p>
+      <w:proofErr w:type="spellStart"/>
       <w:r>
         <w:rPr>
           <w:color w:val="00B050"/>
         </w:rPr>
         <w:t>user_type</w:t>
       </w:r>
+      <w:proofErr w:type="spellEnd"/>
       <w:r>
         <w:t xml:space="preserve"> = [</w:t>
       </w:r>
@@ -4372,12 +6510,14 @@
       </w:r>
     </w:p>
     <w:p>
+      <w:proofErr w:type="spellStart"/>
       <w:r>
         <w:rPr>
           <w:color w:val="00B050"/>
         </w:rPr>
         <w:t>user_type</w:t>
       </w:r>
+      <w:proofErr w:type="spellEnd"/>
       <w:r>
         <w:t xml:space="preserve"> = [</w:t>
       </w:r>
@@ -4442,8 +6582,13 @@
       </w:r>
     </w:p>
     <w:p>
-      <w:r>
-        <w:t>Values : [</w:t>
+      <w:proofErr w:type="gramStart"/>
+      <w:r>
+        <w:t>Values :</w:t>
+      </w:r>
+      <w:proofErr w:type="gramEnd"/>
+      <w:r>
+        <w:t xml:space="preserve"> [</w:t>
       </w:r>
     </w:p>
     <w:p>
@@ -4657,7 +6802,15 @@
         <w:t>– Signup requires higher privileges</w:t>
       </w:r>
       <w:r>
-        <w:t>. Means Admin do not allowed to created super-admin</w:t>
+        <w:t xml:space="preserve">. Means Admin do not </w:t>
+      </w:r>
+      <w:proofErr w:type="gramStart"/>
+      <w:r>
+        <w:t>allowed</w:t>
+      </w:r>
+      <w:proofErr w:type="gramEnd"/>
+      <w:r>
+        <w:t xml:space="preserve"> to created super-admin</w:t>
       </w:r>
     </w:p>
     <w:p>
@@ -4715,7 +6868,15 @@
         <w:t>– Phone already linked to active account</w:t>
       </w:r>
       <w:r>
-        <w:t xml:space="preserve">. 1 phone number allowed to be have 1 </w:t>
+        <w:t xml:space="preserve">. 1 phone number allowed to be </w:t>
+      </w:r>
+      <w:proofErr w:type="gramStart"/>
+      <w:r>
+        <w:t>have</w:t>
+      </w:r>
+      <w:proofErr w:type="gramEnd"/>
+      <w:r>
+        <w:t xml:space="preserve"> 1 </w:t>
       </w:r>
       <w:r>
         <w:rPr>
@@ -4772,13 +6933,27 @@
         <w:rPr>
           <w:color w:val="00B050"/>
         </w:rPr>
-        <w:t>'registration_success</w:t>
-      </w:r>
-      <w:r>
-        <w:rPr>
-          <w:color w:val="00B050"/>
-        </w:rPr>
-        <w:t>ful</w:t>
+        <w:t>'</w:t>
+      </w:r>
+      <w:proofErr w:type="gramStart"/>
+      <w:r>
+        <w:rPr>
+          <w:color w:val="00B050"/>
+        </w:rPr>
+        <w:t>re</w:t>
+      </w:r>
+      <w:r>
+        <w:rPr>
+          <w:color w:val="00B050"/>
+        </w:rPr>
+        <w:t>q</w:t>
+      </w:r>
+      <w:proofErr w:type="gramEnd"/>
+      <w:r>
+        <w:rPr>
+          <w:color w:val="00B050"/>
+        </w:rPr>
+        <w:t>_access</w:t>
       </w:r>
       <w:r>
         <w:rPr>
@@ -4819,7 +6994,21 @@
         <w:rPr>
           <w:color w:val="00B050"/>
         </w:rPr>
-        <w:t>'error_code'</w:t>
+        <w:t>'</w:t>
+      </w:r>
+      <w:proofErr w:type="gramStart"/>
+      <w:r>
+        <w:rPr>
+          <w:color w:val="00B050"/>
+        </w:rPr>
+        <w:t>error</w:t>
+      </w:r>
+      <w:proofErr w:type="gramEnd"/>
+      <w:r>
+        <w:rPr>
+          <w:color w:val="00B050"/>
+        </w:rPr>
+        <w:t>_code'</w:t>
       </w:r>
       <w:r>
         <w:t xml:space="preserve">: </w:t>
@@ -4881,7 +7070,7 @@
         <v:path o:extrusionok="f" gradientshapeok="t" o:connecttype="rect"/>
         <o:lock v:ext="edit" aspectratio="t"/>
       </v:shapetype>
-      <v:shape id="_x0000_i1025" type="#_x0000_t75" style="width:11.25pt;height:11.25pt" o:bullet="t">
+      <v:shape id="_x0000_i1025" type="#_x0000_t75" style="width:11.4pt;height:11.4pt" o:bullet="t">
         <v:imagedata r:id="rId1" o:title="msoFD7"/>
       </v:shape>
     </w:pict>
@@ -5151,7 +7340,7 @@
   <w:abstractNum w:abstractNumId="2" w15:restartNumberingAfterBreak="0">
     <w:nsid w:val="201B5597"/>
     <w:multiLevelType w:val="hybridMultilevel"/>
-    <w:tmpl w:val="D8C8099C"/>
+    <w:tmpl w:val="E9E6BFD0"/>
     <w:lvl w:ilvl="0" w:tplc="04090001">
       <w:start w:val="1"/>
       <w:numFmt w:val="bullet"/>
@@ -6488,6 +8677,155 @@
     </w:lvl>
   </w:abstractNum>
   <w:abstractNum w:abstractNumId="13" w15:restartNumberingAfterBreak="0">
+    <w:nsid w:val="5EE36C98"/>
+    <w:multiLevelType w:val="multilevel"/>
+    <w:tmpl w:val="92A67262"/>
+    <w:lvl w:ilvl="0">
+      <w:start w:val="1"/>
+      <w:numFmt w:val="bullet"/>
+      <w:lvlText w:val=""/>
+      <w:lvlJc w:val="left"/>
+      <w:pPr>
+        <w:tabs>
+          <w:tab w:val="num" w:pos="720"/>
+        </w:tabs>
+        <w:ind w:left="720" w:hanging="360"/>
+      </w:pPr>
+      <w:rPr>
+        <w:rFonts w:ascii="Symbol" w:hAnsi="Symbol" w:hint="default"/>
+        <w:sz w:val="20"/>
+      </w:rPr>
+    </w:lvl>
+    <w:lvl w:ilvl="1">
+      <w:start w:val="1"/>
+      <w:numFmt w:val="bullet"/>
+      <w:lvlText w:val="o"/>
+      <w:lvlJc w:val="left"/>
+      <w:pPr>
+        <w:tabs>
+          <w:tab w:val="num" w:pos="1440"/>
+        </w:tabs>
+        <w:ind w:left="1440" w:hanging="360"/>
+      </w:pPr>
+      <w:rPr>
+        <w:rFonts w:ascii="Courier New" w:hAnsi="Courier New" w:hint="default"/>
+        <w:sz w:val="20"/>
+      </w:rPr>
+    </w:lvl>
+    <w:lvl w:ilvl="2" w:tentative="1">
+      <w:start w:val="1"/>
+      <w:numFmt w:val="bullet"/>
+      <w:lvlText w:val=""/>
+      <w:lvlJc w:val="left"/>
+      <w:pPr>
+        <w:tabs>
+          <w:tab w:val="num" w:pos="2160"/>
+        </w:tabs>
+        <w:ind w:left="2160" w:hanging="360"/>
+      </w:pPr>
+      <w:rPr>
+        <w:rFonts w:ascii="Wingdings" w:hAnsi="Wingdings" w:hint="default"/>
+        <w:sz w:val="20"/>
+      </w:rPr>
+    </w:lvl>
+    <w:lvl w:ilvl="3" w:tentative="1">
+      <w:start w:val="1"/>
+      <w:numFmt w:val="bullet"/>
+      <w:lvlText w:val=""/>
+      <w:lvlJc w:val="left"/>
+      <w:pPr>
+        <w:tabs>
+          <w:tab w:val="num" w:pos="2880"/>
+        </w:tabs>
+        <w:ind w:left="2880" w:hanging="360"/>
+      </w:pPr>
+      <w:rPr>
+        <w:rFonts w:ascii="Wingdings" w:hAnsi="Wingdings" w:hint="default"/>
+        <w:sz w:val="20"/>
+      </w:rPr>
+    </w:lvl>
+    <w:lvl w:ilvl="4" w:tentative="1">
+      <w:start w:val="1"/>
+      <w:numFmt w:val="bullet"/>
+      <w:lvlText w:val=""/>
+      <w:lvlJc w:val="left"/>
+      <w:pPr>
+        <w:tabs>
+          <w:tab w:val="num" w:pos="3600"/>
+        </w:tabs>
+        <w:ind w:left="3600" w:hanging="360"/>
+      </w:pPr>
+      <w:rPr>
+        <w:rFonts w:ascii="Wingdings" w:hAnsi="Wingdings" w:hint="default"/>
+        <w:sz w:val="20"/>
+      </w:rPr>
+    </w:lvl>
+    <w:lvl w:ilvl="5" w:tentative="1">
+      <w:start w:val="1"/>
+      <w:numFmt w:val="bullet"/>
+      <w:lvlText w:val=""/>
+      <w:lvlJc w:val="left"/>
+      <w:pPr>
+        <w:tabs>
+          <w:tab w:val="num" w:pos="4320"/>
+        </w:tabs>
+        <w:ind w:left="4320" w:hanging="360"/>
+      </w:pPr>
+      <w:rPr>
+        <w:rFonts w:ascii="Wingdings" w:hAnsi="Wingdings" w:hint="default"/>
+        <w:sz w:val="20"/>
+      </w:rPr>
+    </w:lvl>
+    <w:lvl w:ilvl="6" w:tentative="1">
+      <w:start w:val="1"/>
+      <w:numFmt w:val="bullet"/>
+      <w:lvlText w:val=""/>
+      <w:lvlJc w:val="left"/>
+      <w:pPr>
+        <w:tabs>
+          <w:tab w:val="num" w:pos="5040"/>
+        </w:tabs>
+        <w:ind w:left="5040" w:hanging="360"/>
+      </w:pPr>
+      <w:rPr>
+        <w:rFonts w:ascii="Wingdings" w:hAnsi="Wingdings" w:hint="default"/>
+        <w:sz w:val="20"/>
+      </w:rPr>
+    </w:lvl>
+    <w:lvl w:ilvl="7" w:tentative="1">
+      <w:start w:val="1"/>
+      <w:numFmt w:val="bullet"/>
+      <w:lvlText w:val=""/>
+      <w:lvlJc w:val="left"/>
+      <w:pPr>
+        <w:tabs>
+          <w:tab w:val="num" w:pos="5760"/>
+        </w:tabs>
+        <w:ind w:left="5760" w:hanging="360"/>
+      </w:pPr>
+      <w:rPr>
+        <w:rFonts w:ascii="Wingdings" w:hAnsi="Wingdings" w:hint="default"/>
+        <w:sz w:val="20"/>
+      </w:rPr>
+    </w:lvl>
+    <w:lvl w:ilvl="8" w:tentative="1">
+      <w:start w:val="1"/>
+      <w:numFmt w:val="bullet"/>
+      <w:lvlText w:val=""/>
+      <w:lvlJc w:val="left"/>
+      <w:pPr>
+        <w:tabs>
+          <w:tab w:val="num" w:pos="6480"/>
+        </w:tabs>
+        <w:ind w:left="6480" w:hanging="360"/>
+      </w:pPr>
+      <w:rPr>
+        <w:rFonts w:ascii="Wingdings" w:hAnsi="Wingdings" w:hint="default"/>
+        <w:sz w:val="20"/>
+      </w:rPr>
+    </w:lvl>
+  </w:abstractNum>
+  <w:abstractNum w:abstractNumId="14" w15:restartNumberingAfterBreak="0">
     <w:nsid w:val="69066783"/>
     <w:multiLevelType w:val="hybridMultilevel"/>
     <w:tmpl w:val="D96471EC"/>
@@ -6576,7 +8914,7 @@
       </w:pPr>
     </w:lvl>
   </w:abstractNum>
-  <w:abstractNum w:abstractNumId="14" w15:restartNumberingAfterBreak="0">
+  <w:abstractNum w:abstractNumId="15" w15:restartNumberingAfterBreak="0">
     <w:nsid w:val="6E657441"/>
     <w:multiLevelType w:val="hybridMultilevel"/>
     <w:tmpl w:val="B8481E70"/>
@@ -6688,7 +9026,7 @@
       </w:rPr>
     </w:lvl>
   </w:abstractNum>
-  <w:abstractNum w:abstractNumId="15" w15:restartNumberingAfterBreak="0">
+  <w:abstractNum w:abstractNumId="16" w15:restartNumberingAfterBreak="0">
     <w:nsid w:val="76114B48"/>
     <w:multiLevelType w:val="hybridMultilevel"/>
     <w:tmpl w:val="7FD808E2"/>
@@ -6781,7 +9119,7 @@
     <w:abstractNumId w:val="3"/>
   </w:num>
   <w:num w:numId="2" w16cid:durableId="1003165658">
-    <w:abstractNumId w:val="13"/>
+    <w:abstractNumId w:val="14"/>
   </w:num>
   <w:num w:numId="3" w16cid:durableId="1843819176">
     <w:abstractNumId w:val="7"/>
@@ -6790,7 +9128,7 @@
     <w:abstractNumId w:val="1"/>
   </w:num>
   <w:num w:numId="5" w16cid:durableId="808744166">
-    <w:abstractNumId w:val="14"/>
+    <w:abstractNumId w:val="15"/>
   </w:num>
   <w:num w:numId="6" w16cid:durableId="1679189867">
     <w:abstractNumId w:val="5"/>
@@ -6808,7 +9146,7 @@
     <w:abstractNumId w:val="2"/>
   </w:num>
   <w:num w:numId="11" w16cid:durableId="1308391600">
-    <w:abstractNumId w:val="15"/>
+    <w:abstractNumId w:val="16"/>
   </w:num>
   <w:num w:numId="12" w16cid:durableId="1532495807">
     <w:abstractNumId w:val="10"/>
@@ -6824,6 +9162,9 @@
   </w:num>
   <w:num w:numId="16" w16cid:durableId="1263731859">
     <w:abstractNumId w:val="8"/>
+  </w:num>
+  <w:num w:numId="17" w16cid:durableId="1134064292">
+    <w:abstractNumId w:val="13"/>
   </w:num>
 </w:numbering>
 </file>
@@ -7227,7 +9568,7 @@
   <w:style w:type="paragraph" w:default="1" w:styleId="Normal">
     <w:name w:val="Normal"/>
     <w:qFormat/>
-    <w:rsid w:val="00F869B5"/>
+    <w:rsid w:val="002D2E66"/>
     <w:pPr>
       <w:jc w:val="both"/>
     </w:pPr>
@@ -7764,13 +10105,14 @@
     <w:name w:val="No Spacing"/>
     <w:uiPriority w:val="1"/>
     <w:qFormat/>
-    <w:rsid w:val="00D9487F"/>
+    <w:rsid w:val="00096764"/>
     <w:pPr>
       <w:spacing w:after="0" w:line="240" w:lineRule="auto"/>
       <w:jc w:val="both"/>
     </w:pPr>
     <w:rPr>
       <w:rFonts w:ascii="Times New Roman" w:hAnsi="Times New Roman"/>
+      <w:i/>
       <w:sz w:val="24"/>
     </w:rPr>
   </w:style>
@@ -8070,4 +10412,16 @@
     </a:ext>
   </a:extLst>
 </a:theme>
+</file>
+
+<file path=customXml/item1.xml><?xml version="1.0" encoding="utf-8"?>
+<b:Sources xmlns:b="http://schemas.openxmlformats.org/officeDocument/2006/bibliography" xmlns="http://schemas.openxmlformats.org/officeDocument/2006/bibliography" SelectedStyle="\IEEE2006OfficeOnline.xsl" StyleName="IEEE" Version="2006"/>
+</file>
+
+<file path=customXml/itemProps1.xml><?xml version="1.0" encoding="utf-8"?>
+<ds:datastoreItem xmlns:ds="http://schemas.openxmlformats.org/officeDocument/2006/customXml" ds:itemID="{9F290DD9-4BE1-40EB-B9DA-808CE7D14454}">
+  <ds:schemaRefs>
+    <ds:schemaRef ds:uri="http://schemas.openxmlformats.org/officeDocument/2006/bibliography"/>
+  </ds:schemaRefs>
+</ds:datastoreItem>
 </file>
</xml_diff>